<commit_message>
Setting up final report
</commit_message>
<xml_diff>
--- a/Final Report.docx
+++ b/Final Report.docx
@@ -10,6 +10,7 @@
           <w:docPartUnique/>
         </w:docPartObj>
       </w:sdtPr>
+      <w:sdtEndPr/>
       <w:sdtContent>
         <w:p/>
         <w:p>
@@ -20,7 +21,7 @@
             <mc:AlternateContent>
               <mc:Choice Requires="wps">
                 <w:drawing>
-                  <wp:anchor distT="0" distB="0" distL="182880" distR="182880" simplePos="0" relativeHeight="251660288" behindDoc="0" locked="0" layoutInCell="1" allowOverlap="1">
+                  <wp:anchor distT="0" distB="0" distL="182880" distR="182880" simplePos="0" relativeHeight="251660288" behindDoc="0" locked="0" layoutInCell="1" allowOverlap="1" wp14:anchorId="3D9AAB5D" wp14:editId="71ACE699">
                     <wp:simplePos x="0" y="0"/>
                     <mc:AlternateContent>
                       <mc:Choice Requires="wp14">
@@ -108,6 +109,7 @@
                                     <w:dataBinding w:prefixMappings="xmlns:ns0='http://purl.org/dc/elements/1.1/' xmlns:ns1='http://schemas.openxmlformats.org/package/2006/metadata/core-properties' " w:xpath="/ns1:coreProperties[1]/ns0:title[1]" w:storeItemID="{6C3C8BC8-F283-45AE-878A-BAB7291924A1}"/>
                                     <w:text/>
                                   </w:sdtPr>
+                                  <w:sdtEndPr/>
                                   <w:sdtContent>
                                     <w:r>
                                       <w:rPr>
@@ -131,6 +133,7 @@
                                   <w:dataBinding w:prefixMappings="xmlns:ns0='http://purl.org/dc/elements/1.1/' xmlns:ns1='http://schemas.openxmlformats.org/package/2006/metadata/core-properties' " w:xpath="/ns1:coreProperties[1]/ns0:subject[1]" w:storeItemID="{6C3C8BC8-F283-45AE-878A-BAB7291924A1}"/>
                                   <w:text/>
                                 </w:sdtPr>
+                                <w:sdtEndPr/>
                                 <w:sdtContent>
                                   <w:p>
                                     <w:pPr>
@@ -166,6 +169,7 @@
                                   <w:dataBinding w:prefixMappings="xmlns:ns0='http://purl.org/dc/elements/1.1/' xmlns:ns1='http://schemas.openxmlformats.org/package/2006/metadata/core-properties' " w:xpath="/ns1:coreProperties[1]/ns0:creator[1]" w:storeItemID="{6C3C8BC8-F283-45AE-878A-BAB7291924A1}"/>
                                   <w:text/>
                                 </w:sdtPr>
+                                <w:sdtEndPr/>
                                 <w:sdtContent>
                                   <w:p>
                                     <w:pPr>
@@ -339,7 +343,7 @@
             <mc:AlternateContent>
               <mc:Choice Requires="wps">
                 <w:drawing>
-                  <wp:anchor distT="0" distB="0" distL="114300" distR="114300" simplePos="0" relativeHeight="251659264" behindDoc="0" locked="0" layoutInCell="1" allowOverlap="1">
+                  <wp:anchor distT="0" distB="0" distL="114300" distR="114300" simplePos="0" relativeHeight="251659264" behindDoc="0" locked="0" layoutInCell="1" allowOverlap="1" wp14:anchorId="1117774B" wp14:editId="4C482787">
                     <wp:simplePos x="0" y="0"/>
                     <wp:positionH relativeFrom="margin">
                       <wp:align>right</wp:align>
@@ -417,6 +421,7 @@
                                     <w:calendar w:val="gregorian"/>
                                   </w:date>
                                 </w:sdtPr>
+                                <w:sdtEndPr/>
                                 <w:sdtContent>
                                   <w:p>
                                     <w:pPr>
@@ -521,6 +526,13 @@
     </w:sdt>
     <w:sdt>
       <w:sdtPr>
+        <w:rPr>
+          <w:rFonts w:asciiTheme="minorHAnsi" w:eastAsiaTheme="minorHAnsi" w:hAnsiTheme="minorHAnsi" w:cstheme="minorBidi"/>
+          <w:color w:val="auto"/>
+          <w:sz w:val="22"/>
+          <w:szCs w:val="22"/>
+          <w:lang w:val="en-GB"/>
+        </w:rPr>
         <w:id w:val="-1098024305"/>
         <w:docPartObj>
           <w:docPartGallery w:val="Table of Contents"/>
@@ -529,14 +541,9 @@
       </w:sdtPr>
       <w:sdtEndPr>
         <w:rPr>
-          <w:rFonts w:asciiTheme="minorHAnsi" w:eastAsiaTheme="minorHAnsi" w:hAnsiTheme="minorHAnsi" w:cstheme="minorBidi"/>
           <w:b/>
           <w:bCs/>
           <w:noProof/>
-          <w:color w:val="auto"/>
-          <w:sz w:val="22"/>
-          <w:szCs w:val="22"/>
-          <w:lang w:val="en-GB"/>
         </w:rPr>
       </w:sdtEndPr>
       <w:sdtContent>
@@ -555,7 +562,9 @@
               <w:tab w:val="right" w:leader="dot" w:pos="9016"/>
             </w:tabs>
             <w:rPr>
+              <w:rFonts w:eastAsiaTheme="minorEastAsia"/>
               <w:noProof/>
+              <w:lang w:eastAsia="en-GB"/>
             </w:rPr>
           </w:pPr>
           <w:r>
@@ -567,13 +576,13 @@
           <w:r>
             <w:fldChar w:fldCharType="separate"/>
           </w:r>
-          <w:hyperlink w:anchor="_Toc4592220" w:history="1">
+          <w:hyperlink w:anchor="_Toc4600526" w:history="1">
             <w:r>
               <w:rPr>
                 <w:rStyle w:val="Hyperlink"/>
                 <w:noProof/>
               </w:rPr>
-              <w:t>References</w:t>
+              <w:t>What went right and what went wrong?</w:t>
             </w:r>
             <w:r>
               <w:rPr>
@@ -594,7 +603,217 @@
                 <w:noProof/>
                 <w:webHidden/>
               </w:rPr>
-              <w:instrText xml:space="preserve"> PAGEREF _Toc4592220 \h </w:instrText>
+              <w:instrText xml:space="preserve"> PAGEREF _Toc4600526 \h </w:instrText>
+            </w:r>
+            <w:r>
+              <w:rPr>
+                <w:noProof/>
+                <w:webHidden/>
+              </w:rPr>
+            </w:r>
+            <w:r>
+              <w:rPr>
+                <w:noProof/>
+                <w:webHidden/>
+              </w:rPr>
+              <w:fldChar w:fldCharType="separate"/>
+            </w:r>
+            <w:r>
+              <w:rPr>
+                <w:noProof/>
+                <w:webHidden/>
+              </w:rPr>
+              <w:t>2</w:t>
+            </w:r>
+            <w:r>
+              <w:rPr>
+                <w:noProof/>
+                <w:webHidden/>
+              </w:rPr>
+              <w:fldChar w:fldCharType="end"/>
+            </w:r>
+          </w:hyperlink>
+        </w:p>
+        <w:p>
+          <w:pPr>
+            <w:pStyle w:val="TOC2"/>
+            <w:tabs>
+              <w:tab w:val="right" w:leader="dot" w:pos="9016"/>
+            </w:tabs>
+            <w:rPr>
+              <w:rFonts w:eastAsiaTheme="minorEastAsia"/>
+              <w:noProof/>
+              <w:lang w:eastAsia="en-GB"/>
+            </w:rPr>
+          </w:pPr>
+          <w:hyperlink w:anchor="_Toc4600527" w:history="1">
+            <w:r>
+              <w:rPr>
+                <w:rStyle w:val="Hyperlink"/>
+                <w:noProof/>
+              </w:rPr>
+              <w:t>Right</w:t>
+            </w:r>
+            <w:r>
+              <w:rPr>
+                <w:noProof/>
+                <w:webHidden/>
+              </w:rPr>
+              <w:tab/>
+            </w:r>
+            <w:r>
+              <w:rPr>
+                <w:noProof/>
+                <w:webHidden/>
+              </w:rPr>
+              <w:fldChar w:fldCharType="begin"/>
+            </w:r>
+            <w:r>
+              <w:rPr>
+                <w:noProof/>
+                <w:webHidden/>
+              </w:rPr>
+              <w:instrText xml:space="preserve"> PAGEREF _Toc4600527 \h </w:instrText>
+            </w:r>
+            <w:r>
+              <w:rPr>
+                <w:noProof/>
+                <w:webHidden/>
+              </w:rPr>
+            </w:r>
+            <w:r>
+              <w:rPr>
+                <w:noProof/>
+                <w:webHidden/>
+              </w:rPr>
+              <w:fldChar w:fldCharType="separate"/>
+            </w:r>
+            <w:r>
+              <w:rPr>
+                <w:noProof/>
+                <w:webHidden/>
+              </w:rPr>
+              <w:t>2</w:t>
+            </w:r>
+            <w:r>
+              <w:rPr>
+                <w:noProof/>
+                <w:webHidden/>
+              </w:rPr>
+              <w:fldChar w:fldCharType="end"/>
+            </w:r>
+          </w:hyperlink>
+        </w:p>
+        <w:p>
+          <w:pPr>
+            <w:pStyle w:val="TOC2"/>
+            <w:tabs>
+              <w:tab w:val="right" w:leader="dot" w:pos="9016"/>
+            </w:tabs>
+            <w:rPr>
+              <w:rFonts w:eastAsiaTheme="minorEastAsia"/>
+              <w:noProof/>
+              <w:lang w:eastAsia="en-GB"/>
+            </w:rPr>
+          </w:pPr>
+          <w:hyperlink w:anchor="_Toc4600528" w:history="1">
+            <w:r>
+              <w:rPr>
+                <w:rStyle w:val="Hyperlink"/>
+                <w:noProof/>
+              </w:rPr>
+              <w:t>Wrong</w:t>
+            </w:r>
+            <w:r>
+              <w:rPr>
+                <w:noProof/>
+                <w:webHidden/>
+              </w:rPr>
+              <w:tab/>
+            </w:r>
+            <w:r>
+              <w:rPr>
+                <w:noProof/>
+                <w:webHidden/>
+              </w:rPr>
+              <w:fldChar w:fldCharType="begin"/>
+            </w:r>
+            <w:r>
+              <w:rPr>
+                <w:noProof/>
+                <w:webHidden/>
+              </w:rPr>
+              <w:instrText xml:space="preserve"> PAGEREF _Toc4600528 \h </w:instrText>
+            </w:r>
+            <w:r>
+              <w:rPr>
+                <w:noProof/>
+                <w:webHidden/>
+              </w:rPr>
+            </w:r>
+            <w:r>
+              <w:rPr>
+                <w:noProof/>
+                <w:webHidden/>
+              </w:rPr>
+              <w:fldChar w:fldCharType="separate"/>
+            </w:r>
+            <w:r>
+              <w:rPr>
+                <w:noProof/>
+                <w:webHidden/>
+              </w:rPr>
+              <w:t>2</w:t>
+            </w:r>
+            <w:r>
+              <w:rPr>
+                <w:noProof/>
+                <w:webHidden/>
+              </w:rPr>
+              <w:fldChar w:fldCharType="end"/>
+            </w:r>
+          </w:hyperlink>
+        </w:p>
+        <w:p>
+          <w:pPr>
+            <w:pStyle w:val="TOC2"/>
+            <w:tabs>
+              <w:tab w:val="right" w:leader="dot" w:pos="9016"/>
+            </w:tabs>
+            <w:rPr>
+              <w:rFonts w:eastAsiaTheme="minorEastAsia"/>
+              <w:noProof/>
+              <w:lang w:eastAsia="en-GB"/>
+            </w:rPr>
+          </w:pPr>
+          <w:hyperlink w:anchor="_Toc4600529" w:history="1">
+            <w:r>
+              <w:rPr>
+                <w:rStyle w:val="Hyperlink"/>
+                <w:noProof/>
+              </w:rPr>
+              <w:t>Improvements</w:t>
+            </w:r>
+            <w:r>
+              <w:rPr>
+                <w:noProof/>
+                <w:webHidden/>
+              </w:rPr>
+              <w:tab/>
+            </w:r>
+            <w:r>
+              <w:rPr>
+                <w:noProof/>
+                <w:webHidden/>
+              </w:rPr>
+              <w:fldChar w:fldCharType="begin"/>
+            </w:r>
+            <w:r>
+              <w:rPr>
+                <w:noProof/>
+                <w:webHidden/>
+              </w:rPr>
+              <w:instrText xml:space="preserve"> PAGEREF _Toc4600529 \h </w:instrText>
             </w:r>
             <w:r>
               <w:rPr>
@@ -632,19 +851,89 @@
               <w:tab w:val="right" w:leader="dot" w:pos="9016"/>
             </w:tabs>
             <w:rPr>
+              <w:rFonts w:eastAsiaTheme="minorEastAsia"/>
               <w:noProof/>
+              <w:lang w:eastAsia="en-GB"/>
             </w:rPr>
           </w:pPr>
-          <w:hyperlink w:anchor="_Toc4592221" w:history="1">
+          <w:hyperlink w:anchor="_Toc4600530" w:history="1">
             <w:r>
               <w:rPr>
                 <w:rStyle w:val="Hyperlink"/>
                 <w:noProof/>
               </w:rPr>
+              <w:t>References</w:t>
+            </w:r>
+            <w:r>
+              <w:rPr>
+                <w:noProof/>
+                <w:webHidden/>
+              </w:rPr>
+              <w:tab/>
+            </w:r>
+            <w:r>
+              <w:rPr>
+                <w:noProof/>
+                <w:webHidden/>
+              </w:rPr>
+              <w:fldChar w:fldCharType="begin"/>
+            </w:r>
+            <w:r>
+              <w:rPr>
+                <w:noProof/>
+                <w:webHidden/>
+              </w:rPr>
+              <w:instrText xml:space="preserve"> PAGEREF _Toc4600530 \h </w:instrText>
+            </w:r>
+            <w:r>
+              <w:rPr>
+                <w:noProof/>
+                <w:webHidden/>
+              </w:rPr>
+            </w:r>
+            <w:r>
+              <w:rPr>
+                <w:noProof/>
+                <w:webHidden/>
+              </w:rPr>
+              <w:fldChar w:fldCharType="separate"/>
+            </w:r>
+            <w:r>
+              <w:rPr>
+                <w:noProof/>
+                <w:webHidden/>
+              </w:rPr>
+              <w:t>3</w:t>
+            </w:r>
+            <w:r>
+              <w:rPr>
+                <w:noProof/>
+                <w:webHidden/>
+              </w:rPr>
+              <w:fldChar w:fldCharType="end"/>
+            </w:r>
+          </w:hyperlink>
+        </w:p>
+        <w:p>
+          <w:pPr>
+            <w:pStyle w:val="TOC1"/>
+            <w:tabs>
+              <w:tab w:val="right" w:leader="dot" w:pos="9016"/>
+            </w:tabs>
+            <w:rPr>
+              <w:rFonts w:eastAsiaTheme="minorEastAsia"/>
+              <w:noProof/>
+              <w:lang w:eastAsia="en-GB"/>
+            </w:rPr>
+          </w:pPr>
+          <w:hyperlink w:anchor="_Toc4600531" w:history="1">
+            <w:r>
+              <w:rPr>
+                <w:rStyle w:val="Hyperlink"/>
+                <w:noProof/>
+              </w:rPr>
               <w:t>Appendix</w:t>
             </w:r>
-            <w:bookmarkStart w:id="0" w:name="_GoBack"/>
-            <w:bookmarkEnd w:id="0"/>
             <w:r>
               <w:rPr>
                 <w:noProof/>
@@ -664,7 +953,7 @@
                 <w:noProof/>
                 <w:webHidden/>
               </w:rPr>
-              <w:instrText xml:space="preserve"> PAGEREF _Toc4592221 \h </w:instrText>
+              <w:instrText xml:space="preserve"> PAGEREF _Toc4600531 \h </w:instrText>
             </w:r>
             <w:r>
               <w:rPr>
@@ -684,7 +973,357 @@
                 <w:noProof/>
                 <w:webHidden/>
               </w:rPr>
-              <w:t>3</w:t>
+              <w:t>4</w:t>
+            </w:r>
+            <w:r>
+              <w:rPr>
+                <w:noProof/>
+                <w:webHidden/>
+              </w:rPr>
+              <w:fldChar w:fldCharType="end"/>
+            </w:r>
+          </w:hyperlink>
+        </w:p>
+        <w:p>
+          <w:pPr>
+            <w:pStyle w:val="TOC2"/>
+            <w:tabs>
+              <w:tab w:val="right" w:leader="dot" w:pos="9016"/>
+            </w:tabs>
+            <w:rPr>
+              <w:rFonts w:eastAsiaTheme="minorEastAsia"/>
+              <w:noProof/>
+              <w:lang w:eastAsia="en-GB"/>
+            </w:rPr>
+          </w:pPr>
+          <w:hyperlink w:anchor="_Toc4600532" w:history="1">
+            <w:r>
+              <w:rPr>
+                <w:rStyle w:val="Hyperlink"/>
+                <w:noProof/>
+              </w:rPr>
+              <w:t>Appendix A – HacknPlan</w:t>
+            </w:r>
+            <w:r>
+              <w:rPr>
+                <w:noProof/>
+                <w:webHidden/>
+              </w:rPr>
+              <w:tab/>
+            </w:r>
+            <w:r>
+              <w:rPr>
+                <w:noProof/>
+                <w:webHidden/>
+              </w:rPr>
+              <w:fldChar w:fldCharType="begin"/>
+            </w:r>
+            <w:r>
+              <w:rPr>
+                <w:noProof/>
+                <w:webHidden/>
+              </w:rPr>
+              <w:instrText xml:space="preserve"> PAGEREF _Toc4600532 \h </w:instrText>
+            </w:r>
+            <w:r>
+              <w:rPr>
+                <w:noProof/>
+                <w:webHidden/>
+              </w:rPr>
+            </w:r>
+            <w:r>
+              <w:rPr>
+                <w:noProof/>
+                <w:webHidden/>
+              </w:rPr>
+              <w:fldChar w:fldCharType="separate"/>
+            </w:r>
+            <w:r>
+              <w:rPr>
+                <w:noProof/>
+                <w:webHidden/>
+              </w:rPr>
+              <w:t>4</w:t>
+            </w:r>
+            <w:r>
+              <w:rPr>
+                <w:noProof/>
+                <w:webHidden/>
+              </w:rPr>
+              <w:fldChar w:fldCharType="end"/>
+            </w:r>
+          </w:hyperlink>
+        </w:p>
+        <w:p>
+          <w:pPr>
+            <w:pStyle w:val="TOC3"/>
+            <w:tabs>
+              <w:tab w:val="right" w:leader="dot" w:pos="9016"/>
+            </w:tabs>
+            <w:rPr>
+              <w:rFonts w:eastAsiaTheme="minorEastAsia"/>
+              <w:noProof/>
+              <w:lang w:eastAsia="en-GB"/>
+            </w:rPr>
+          </w:pPr>
+          <w:hyperlink w:anchor="_Toc4600533" w:history="1">
+            <w:r>
+              <w:rPr>
+                <w:rStyle w:val="Hyperlink"/>
+                <w:noProof/>
+              </w:rPr>
+              <w:t>Appendix A.1 – HacknPlan Backlog</w:t>
+            </w:r>
+            <w:r>
+              <w:rPr>
+                <w:noProof/>
+                <w:webHidden/>
+              </w:rPr>
+              <w:tab/>
+            </w:r>
+            <w:r>
+              <w:rPr>
+                <w:noProof/>
+                <w:webHidden/>
+              </w:rPr>
+              <w:fldChar w:fldCharType="begin"/>
+            </w:r>
+            <w:r>
+              <w:rPr>
+                <w:noProof/>
+                <w:webHidden/>
+              </w:rPr>
+              <w:instrText xml:space="preserve"> PAGEREF _Toc4600533 \h </w:instrText>
+            </w:r>
+            <w:r>
+              <w:rPr>
+                <w:noProof/>
+                <w:webHidden/>
+              </w:rPr>
+            </w:r>
+            <w:r>
+              <w:rPr>
+                <w:noProof/>
+                <w:webHidden/>
+              </w:rPr>
+              <w:fldChar w:fldCharType="separate"/>
+            </w:r>
+            <w:r>
+              <w:rPr>
+                <w:noProof/>
+                <w:webHidden/>
+              </w:rPr>
+              <w:t>4</w:t>
+            </w:r>
+            <w:r>
+              <w:rPr>
+                <w:noProof/>
+                <w:webHidden/>
+              </w:rPr>
+              <w:fldChar w:fldCharType="end"/>
+            </w:r>
+          </w:hyperlink>
+        </w:p>
+        <w:p>
+          <w:pPr>
+            <w:pStyle w:val="TOC2"/>
+            <w:tabs>
+              <w:tab w:val="right" w:leader="dot" w:pos="9016"/>
+            </w:tabs>
+            <w:rPr>
+              <w:rFonts w:eastAsiaTheme="minorEastAsia"/>
+              <w:noProof/>
+              <w:lang w:eastAsia="en-GB"/>
+            </w:rPr>
+          </w:pPr>
+          <w:hyperlink w:anchor="_Toc4600534" w:history="1">
+            <w:r>
+              <w:rPr>
+                <w:rStyle w:val="Hyperlink"/>
+                <w:noProof/>
+              </w:rPr>
+              <w:t>Appendix B – GitHub</w:t>
+            </w:r>
+            <w:r>
+              <w:rPr>
+                <w:noProof/>
+                <w:webHidden/>
+              </w:rPr>
+              <w:tab/>
+            </w:r>
+            <w:r>
+              <w:rPr>
+                <w:noProof/>
+                <w:webHidden/>
+              </w:rPr>
+              <w:fldChar w:fldCharType="begin"/>
+            </w:r>
+            <w:r>
+              <w:rPr>
+                <w:noProof/>
+                <w:webHidden/>
+              </w:rPr>
+              <w:instrText xml:space="preserve"> PAGEREF _Toc4600534 \h </w:instrText>
+            </w:r>
+            <w:r>
+              <w:rPr>
+                <w:noProof/>
+                <w:webHidden/>
+              </w:rPr>
+            </w:r>
+            <w:r>
+              <w:rPr>
+                <w:noProof/>
+                <w:webHidden/>
+              </w:rPr>
+              <w:fldChar w:fldCharType="separate"/>
+            </w:r>
+            <w:r>
+              <w:rPr>
+                <w:noProof/>
+                <w:webHidden/>
+              </w:rPr>
+              <w:t>5</w:t>
+            </w:r>
+            <w:r>
+              <w:rPr>
+                <w:noProof/>
+                <w:webHidden/>
+              </w:rPr>
+              <w:fldChar w:fldCharType="end"/>
+            </w:r>
+          </w:hyperlink>
+        </w:p>
+        <w:p>
+          <w:pPr>
+            <w:pStyle w:val="TOC2"/>
+            <w:tabs>
+              <w:tab w:val="right" w:leader="dot" w:pos="9016"/>
+            </w:tabs>
+            <w:rPr>
+              <w:rFonts w:eastAsiaTheme="minorEastAsia"/>
+              <w:noProof/>
+              <w:lang w:eastAsia="en-GB"/>
+            </w:rPr>
+          </w:pPr>
+          <w:hyperlink w:anchor="_Toc4600535" w:history="1">
+            <w:r>
+              <w:rPr>
+                <w:rStyle w:val="Hyperlink"/>
+                <w:noProof/>
+              </w:rPr>
+              <w:t>Appendix C – Black Box Testing</w:t>
+            </w:r>
+            <w:r>
+              <w:rPr>
+                <w:noProof/>
+                <w:webHidden/>
+              </w:rPr>
+              <w:tab/>
+            </w:r>
+            <w:r>
+              <w:rPr>
+                <w:noProof/>
+                <w:webHidden/>
+              </w:rPr>
+              <w:fldChar w:fldCharType="begin"/>
+            </w:r>
+            <w:r>
+              <w:rPr>
+                <w:noProof/>
+                <w:webHidden/>
+              </w:rPr>
+              <w:instrText xml:space="preserve"> PAGEREF _Toc4600535 \h </w:instrText>
+            </w:r>
+            <w:r>
+              <w:rPr>
+                <w:noProof/>
+                <w:webHidden/>
+              </w:rPr>
+            </w:r>
+            <w:r>
+              <w:rPr>
+                <w:noProof/>
+                <w:webHidden/>
+              </w:rPr>
+              <w:fldChar w:fldCharType="separate"/>
+            </w:r>
+            <w:r>
+              <w:rPr>
+                <w:noProof/>
+                <w:webHidden/>
+              </w:rPr>
+              <w:t>5</w:t>
+            </w:r>
+            <w:r>
+              <w:rPr>
+                <w:noProof/>
+                <w:webHidden/>
+              </w:rPr>
+              <w:fldChar w:fldCharType="end"/>
+            </w:r>
+          </w:hyperlink>
+        </w:p>
+        <w:p>
+          <w:pPr>
+            <w:pStyle w:val="TOC2"/>
+            <w:tabs>
+              <w:tab w:val="right" w:leader="dot" w:pos="9016"/>
+            </w:tabs>
+            <w:rPr>
+              <w:rFonts w:eastAsiaTheme="minorEastAsia"/>
+              <w:noProof/>
+              <w:lang w:eastAsia="en-GB"/>
+            </w:rPr>
+          </w:pPr>
+          <w:hyperlink w:anchor="_Toc4600536" w:history="1">
+            <w:r>
+              <w:rPr>
+                <w:rStyle w:val="Hyperlink"/>
+                <w:noProof/>
+              </w:rPr>
+              <w:t>Appendix D – White Box Testing</w:t>
+            </w:r>
+            <w:r>
+              <w:rPr>
+                <w:noProof/>
+                <w:webHidden/>
+              </w:rPr>
+              <w:tab/>
+            </w:r>
+            <w:r>
+              <w:rPr>
+                <w:noProof/>
+                <w:webHidden/>
+              </w:rPr>
+              <w:fldChar w:fldCharType="begin"/>
+            </w:r>
+            <w:r>
+              <w:rPr>
+                <w:noProof/>
+                <w:webHidden/>
+              </w:rPr>
+              <w:instrText xml:space="preserve"> PAGEREF _Toc4600536 \h </w:instrText>
+            </w:r>
+            <w:r>
+              <w:rPr>
+                <w:noProof/>
+                <w:webHidden/>
+              </w:rPr>
+            </w:r>
+            <w:r>
+              <w:rPr>
+                <w:noProof/>
+                <w:webHidden/>
+              </w:rPr>
+              <w:fldChar w:fldCharType="separate"/>
+            </w:r>
+            <w:r>
+              <w:rPr>
+                <w:noProof/>
+                <w:webHidden/>
+              </w:rPr>
+              <w:t>5</w:t>
             </w:r>
             <w:r>
               <w:rPr>
@@ -714,14 +1353,193 @@
     </w:p>
     <w:p>
       <w:pPr>
+        <w:pStyle w:val="ListParagraph"/>
+        <w:numPr>
+          <w:ilvl w:val="0"/>
+          <w:numId w:val="5"/>
+        </w:numPr>
+      </w:pPr>
+      <w:bookmarkStart w:id="0" w:name="_Toc4600526"/>
+      <w:r>
+        <w:lastRenderedPageBreak/>
+        <w:t>Somewhere talk about why this would be good for kids with disabilities etc</w:t>
+      </w:r>
+      <w:bookmarkStart w:id="1" w:name="_GoBack"/>
+      <w:bookmarkEnd w:id="1"/>
+    </w:p>
+    <w:p>
+      <w:pPr>
         <w:pStyle w:val="Heading1"/>
       </w:pPr>
-      <w:bookmarkStart w:id="1" w:name="_Toc4592220"/>
+      <w:r>
+        <w:t>Does the product meet the set goals and objectives?</w:t>
+      </w:r>
+    </w:p>
+    <w:p>
+      <w:pPr>
+        <w:pStyle w:val="Heading2"/>
+      </w:pPr>
+      <w:r>
+        <w:t>Process used to verify goal completion</w:t>
+      </w:r>
+    </w:p>
+    <w:p>
+      <w:pPr>
+        <w:pStyle w:val="Heading2"/>
+      </w:pPr>
+      <w:r>
+        <w:t>Why some goals might not have been met?</w:t>
+      </w:r>
+    </w:p>
+    <w:p>
+      <w:pPr>
+        <w:pStyle w:val="Heading3"/>
+      </w:pPr>
+      <w:r>
+        <w:t>What I could do next time to complete those goals</w:t>
+      </w:r>
+    </w:p>
+    <w:p>
+      <w:pPr>
+        <w:pStyle w:val="Heading3"/>
+      </w:pPr>
+      <w:r>
+        <w:t>If I was to do it again what changes to my schedule would I make</w:t>
+      </w:r>
+    </w:p>
+    <w:p>
+      <w:pPr>
+        <w:pStyle w:val="Heading1"/>
+      </w:pPr>
+      <w:r>
+        <w:t>What went right and what went wrong?</w:t>
+      </w:r>
+      <w:bookmarkEnd w:id="0"/>
+    </w:p>
+    <w:p>
+      <w:pPr>
+        <w:pStyle w:val="Heading2"/>
+      </w:pPr>
+      <w:bookmarkStart w:id="2" w:name="_Toc4600527"/>
+      <w:r>
+        <w:rPr>
+          <w:color w:val="FF0000"/>
+        </w:rPr>
+        <w:t>Right</w:t>
+      </w:r>
+      <w:bookmarkEnd w:id="2"/>
+    </w:p>
+    <w:p>
+      <w:pPr>
+        <w:pStyle w:val="Heading2"/>
+      </w:pPr>
+      <w:bookmarkStart w:id="3" w:name="_Toc4600528"/>
+      <w:r>
+        <w:rPr>
+          <w:color w:val="FF0000"/>
+        </w:rPr>
+        <w:t>Wrong</w:t>
+      </w:r>
+      <w:bookmarkEnd w:id="3"/>
+    </w:p>
+    <w:p>
+      <w:pPr>
+        <w:pStyle w:val="Heading2"/>
+      </w:pPr>
+      <w:bookmarkStart w:id="4" w:name="_Toc4600529"/>
+      <w:r>
+        <w:t>Improvements</w:t>
+      </w:r>
+      <w:bookmarkEnd w:id="4"/>
+    </w:p>
+    <w:p>
+      <w:pPr>
+        <w:pStyle w:val="Heading2"/>
+      </w:pPr>
+    </w:p>
+    <w:p>
+      <w:pPr>
+        <w:pStyle w:val="Heading1"/>
+      </w:pPr>
+      <w:r>
+        <w:t>Improvements made by request (with proof)</w:t>
+      </w:r>
+    </w:p>
+    <w:p>
+      <w:pPr>
+        <w:pStyle w:val="Heading1"/>
+      </w:pPr>
+    </w:p>
+    <w:p>
+      <w:pPr>
+        <w:pStyle w:val="Heading1"/>
+      </w:pPr>
+      <w:r>
+        <w:t>What I am going to do with the project in the future</w:t>
+      </w:r>
+    </w:p>
+    <w:p>
+      <w:pPr>
+        <w:pStyle w:val="ListParagraph"/>
+        <w:numPr>
+          <w:ilvl w:val="0"/>
+          <w:numId w:val="4"/>
+        </w:numPr>
+      </w:pPr>
+      <w:r>
+        <w:t>Areas of improvement</w:t>
+      </w:r>
+    </w:p>
+    <w:p>
+      <w:pPr>
+        <w:pStyle w:val="Heading1"/>
+      </w:pPr>
+      <w:r>
+        <w:t xml:space="preserve">What did I </w:t>
+      </w:r>
+      <w:proofErr w:type="gramStart"/>
+      <w:r>
+        <w:t>learn</w:t>
+      </w:r>
+      <w:proofErr w:type="gramEnd"/>
+    </w:p>
+    <w:p/>
+    <w:p>
+      <w:pPr>
+        <w:pStyle w:val="Heading1"/>
+      </w:pPr>
+      <w:r>
+        <w:t xml:space="preserve">What could I have done differently during </w:t>
+      </w:r>
+      <w:proofErr w:type="gramStart"/>
+      <w:r>
+        <w:t>development</w:t>
+      </w:r>
+      <w:proofErr w:type="gramEnd"/>
+    </w:p>
+    <w:p>
+      <w:pPr>
+        <w:rPr>
+          <w:rFonts w:asciiTheme="majorHAnsi" w:eastAsiaTheme="majorEastAsia" w:hAnsiTheme="majorHAnsi" w:cstheme="majorBidi"/>
+          <w:color w:val="2F5496" w:themeColor="accent1" w:themeShade="BF"/>
+          <w:sz w:val="32"/>
+          <w:szCs w:val="32"/>
+        </w:rPr>
+      </w:pPr>
+      <w:bookmarkStart w:id="5" w:name="_Toc4600530"/>
+      <w:r>
+        <w:br w:type="page"/>
+      </w:r>
+    </w:p>
+    <w:p>
+      <w:pPr>
+        <w:pStyle w:val="Heading1"/>
+      </w:pPr>
       <w:r>
         <w:lastRenderedPageBreak/>
         <w:t>References</w:t>
       </w:r>
-      <w:bookmarkEnd w:id="1"/>
+      <w:bookmarkEnd w:id="5"/>
     </w:p>
     <w:p>
       <w:r>
@@ -732,17 +1550,753 @@
       <w:pPr>
         <w:pStyle w:val="Heading1"/>
       </w:pPr>
-      <w:bookmarkStart w:id="2" w:name="_Toc4592221"/>
+      <w:bookmarkStart w:id="6" w:name="_Toc4600531"/>
       <w:r>
         <w:lastRenderedPageBreak/>
         <w:t>Appendix</w:t>
       </w:r>
-      <w:bookmarkEnd w:id="2"/>
+      <w:bookmarkEnd w:id="6"/>
     </w:p>
+    <w:p>
+      <w:pPr>
+        <w:pStyle w:val="Heading2"/>
+      </w:pPr>
+      <w:bookmarkStart w:id="7" w:name="_Toc4600532"/>
+      <w:r>
+        <w:t xml:space="preserve">Appendix A </w:t>
+      </w:r>
+      <w:r>
+        <w:t>–</w:t>
+      </w:r>
+      <w:r>
+        <w:t xml:space="preserve"> </w:t>
+      </w:r>
+      <w:r>
+        <w:t>HacknPlan</w:t>
+      </w:r>
+      <w:bookmarkEnd w:id="7"/>
+    </w:p>
+    <w:p>
+      <w:r>
+        <w:rPr>
+          <w:noProof/>
+        </w:rPr>
+        <w:drawing>
+          <wp:inline distT="0" distB="0" distL="0" distR="0" wp14:anchorId="07213120" wp14:editId="1F664C41">
+            <wp:extent cx="5731510" cy="3119755"/>
+            <wp:effectExtent l="0" t="0" r="2540" b="4445"/>
+            <wp:docPr id="1" name="Picture 1"/>
+            <wp:cNvGraphicFramePr>
+              <a:graphicFrameLocks xmlns:a="http://schemas.openxmlformats.org/drawingml/2006/main" noChangeAspect="1"/>
+            </wp:cNvGraphicFramePr>
+            <a:graphic xmlns:a="http://schemas.openxmlformats.org/drawingml/2006/main">
+              <a:graphicData uri="http://schemas.openxmlformats.org/drawingml/2006/picture">
+                <pic:pic xmlns:pic="http://schemas.openxmlformats.org/drawingml/2006/picture">
+                  <pic:nvPicPr>
+                    <pic:cNvPr id="1" name=""/>
+                    <pic:cNvPicPr/>
+                  </pic:nvPicPr>
+                  <pic:blipFill>
+                    <a:blip r:embed="rId9"/>
+                    <a:stretch>
+                      <a:fillRect/>
+                    </a:stretch>
+                  </pic:blipFill>
+                  <pic:spPr>
+                    <a:xfrm>
+                      <a:off x="0" y="0"/>
+                      <a:ext cx="5731510" cy="3119755"/>
+                    </a:xfrm>
+                    <a:prstGeom prst="rect">
+                      <a:avLst/>
+                    </a:prstGeom>
+                  </pic:spPr>
+                </pic:pic>
+              </a:graphicData>
+            </a:graphic>
+          </wp:inline>
+        </w:drawing>
+      </w:r>
+    </w:p>
+    <w:p>
+      <w:pPr>
+        <w:pStyle w:val="Heading3"/>
+      </w:pPr>
+      <w:bookmarkStart w:id="8" w:name="_Toc4600533"/>
+      <w:r>
+        <w:t>Appendix A.1 – HacknPlan Backlog</w:t>
+      </w:r>
+      <w:bookmarkEnd w:id="8"/>
+    </w:p>
+    <w:p>
+      <w:r>
+        <w:rPr>
+          <w:noProof/>
+        </w:rPr>
+        <w:drawing>
+          <wp:inline distT="0" distB="0" distL="0" distR="0" wp14:anchorId="328812DC" wp14:editId="29485312">
+            <wp:extent cx="5731510" cy="3119755"/>
+            <wp:effectExtent l="0" t="0" r="2540" b="4445"/>
+            <wp:docPr id="2" name="Picture 2"/>
+            <wp:cNvGraphicFramePr>
+              <a:graphicFrameLocks xmlns:a="http://schemas.openxmlformats.org/drawingml/2006/main" noChangeAspect="1"/>
+            </wp:cNvGraphicFramePr>
+            <a:graphic xmlns:a="http://schemas.openxmlformats.org/drawingml/2006/main">
+              <a:graphicData uri="http://schemas.openxmlformats.org/drawingml/2006/picture">
+                <pic:pic xmlns:pic="http://schemas.openxmlformats.org/drawingml/2006/picture">
+                  <pic:nvPicPr>
+                    <pic:cNvPr id="1" name=""/>
+                    <pic:cNvPicPr/>
+                  </pic:nvPicPr>
+                  <pic:blipFill>
+                    <a:blip r:embed="rId10"/>
+                    <a:stretch>
+                      <a:fillRect/>
+                    </a:stretch>
+                  </pic:blipFill>
+                  <pic:spPr>
+                    <a:xfrm>
+                      <a:off x="0" y="0"/>
+                      <a:ext cx="5731510" cy="3119755"/>
+                    </a:xfrm>
+                    <a:prstGeom prst="rect">
+                      <a:avLst/>
+                    </a:prstGeom>
+                  </pic:spPr>
+                </pic:pic>
+              </a:graphicData>
+            </a:graphic>
+          </wp:inline>
+        </w:drawing>
+      </w:r>
+    </w:p>
+    <w:p>
+      <w:pPr>
+        <w:pStyle w:val="Heading2"/>
+      </w:pPr>
+      <w:bookmarkStart w:id="9" w:name="_Toc4600534"/>
+      <w:r>
+        <w:lastRenderedPageBreak/>
+        <w:t>Appendix B – GitHub</w:t>
+      </w:r>
+      <w:bookmarkEnd w:id="9"/>
+    </w:p>
+    <w:p>
+      <w:r>
+        <w:rPr>
+          <w:noProof/>
+        </w:rPr>
+        <w:drawing>
+          <wp:inline distT="0" distB="0" distL="0" distR="0" wp14:anchorId="56A7A883" wp14:editId="78F894A9">
+            <wp:extent cx="5731510" cy="3119755"/>
+            <wp:effectExtent l="0" t="0" r="2540" b="4445"/>
+            <wp:docPr id="3" name="Picture 3"/>
+            <wp:cNvGraphicFramePr>
+              <a:graphicFrameLocks xmlns:a="http://schemas.openxmlformats.org/drawingml/2006/main" noChangeAspect="1"/>
+            </wp:cNvGraphicFramePr>
+            <a:graphic xmlns:a="http://schemas.openxmlformats.org/drawingml/2006/main">
+              <a:graphicData uri="http://schemas.openxmlformats.org/drawingml/2006/picture">
+                <pic:pic xmlns:pic="http://schemas.openxmlformats.org/drawingml/2006/picture">
+                  <pic:nvPicPr>
+                    <pic:cNvPr id="1" name=""/>
+                    <pic:cNvPicPr/>
+                  </pic:nvPicPr>
+                  <pic:blipFill>
+                    <a:blip r:embed="rId11"/>
+                    <a:stretch>
+                      <a:fillRect/>
+                    </a:stretch>
+                  </pic:blipFill>
+                  <pic:spPr>
+                    <a:xfrm>
+                      <a:off x="0" y="0"/>
+                      <a:ext cx="5731510" cy="3119755"/>
+                    </a:xfrm>
+                    <a:prstGeom prst="rect">
+                      <a:avLst/>
+                    </a:prstGeom>
+                  </pic:spPr>
+                </pic:pic>
+              </a:graphicData>
+            </a:graphic>
+          </wp:inline>
+        </w:drawing>
+      </w:r>
+    </w:p>
+    <w:p>
+      <w:pPr>
+        <w:pStyle w:val="Heading2"/>
+      </w:pPr>
+      <w:bookmarkStart w:id="10" w:name="_Toc4600535"/>
+      <w:r>
+        <w:t>Appendix C – Black Box Testing</w:t>
+      </w:r>
+      <w:bookmarkEnd w:id="10"/>
+    </w:p>
+    <w:tbl>
+      <w:tblPr>
+        <w:tblStyle w:val="TableGrid"/>
+        <w:tblW w:w="0" w:type="auto"/>
+        <w:tblLook w:val="04A0" w:firstRow="1" w:lastRow="0" w:firstColumn="1" w:lastColumn="0" w:noHBand="0" w:noVBand="1"/>
+      </w:tblPr>
+      <w:tblGrid>
+        <w:gridCol w:w="1502"/>
+        <w:gridCol w:w="1502"/>
+        <w:gridCol w:w="1503"/>
+        <w:gridCol w:w="1503"/>
+        <w:gridCol w:w="1503"/>
+        <w:gridCol w:w="1503"/>
+      </w:tblGrid>
+      <w:tr>
+        <w:tc>
+          <w:tcPr>
+            <w:tcW w:w="1502" w:type="dxa"/>
+          </w:tcPr>
+          <w:p>
+            <w:r>
+              <w:t>Test ID</w:t>
+            </w:r>
+          </w:p>
+        </w:tc>
+        <w:tc>
+          <w:tcPr>
+            <w:tcW w:w="1502" w:type="dxa"/>
+          </w:tcPr>
+          <w:p>
+            <w:r>
+              <w:t>Feature</w:t>
+            </w:r>
+          </w:p>
+        </w:tc>
+        <w:tc>
+          <w:tcPr>
+            <w:tcW w:w="1503" w:type="dxa"/>
+          </w:tcPr>
+          <w:p>
+            <w:r>
+              <w:t>Test</w:t>
+            </w:r>
+          </w:p>
+        </w:tc>
+        <w:tc>
+          <w:tcPr>
+            <w:tcW w:w="1503" w:type="dxa"/>
+          </w:tcPr>
+          <w:p>
+            <w:r>
+              <w:t>Expected</w:t>
+            </w:r>
+          </w:p>
+        </w:tc>
+        <w:tc>
+          <w:tcPr>
+            <w:tcW w:w="1503" w:type="dxa"/>
+          </w:tcPr>
+          <w:p>
+            <w:r>
+              <w:t>Actual</w:t>
+            </w:r>
+          </w:p>
+        </w:tc>
+        <w:tc>
+          <w:tcPr>
+            <w:tcW w:w="1503" w:type="dxa"/>
+          </w:tcPr>
+          <w:p>
+            <w:r>
+              <w:t>Solution</w:t>
+            </w:r>
+          </w:p>
+        </w:tc>
+      </w:tr>
+      <w:tr>
+        <w:tc>
+          <w:tcPr>
+            <w:tcW w:w="1502" w:type="dxa"/>
+          </w:tcPr>
+          <w:p/>
+        </w:tc>
+        <w:tc>
+          <w:tcPr>
+            <w:tcW w:w="1502" w:type="dxa"/>
+          </w:tcPr>
+          <w:p/>
+        </w:tc>
+        <w:tc>
+          <w:tcPr>
+            <w:tcW w:w="1503" w:type="dxa"/>
+          </w:tcPr>
+          <w:p/>
+        </w:tc>
+        <w:tc>
+          <w:tcPr>
+            <w:tcW w:w="1503" w:type="dxa"/>
+          </w:tcPr>
+          <w:p/>
+        </w:tc>
+        <w:tc>
+          <w:tcPr>
+            <w:tcW w:w="1503" w:type="dxa"/>
+          </w:tcPr>
+          <w:p/>
+        </w:tc>
+        <w:tc>
+          <w:tcPr>
+            <w:tcW w:w="1503" w:type="dxa"/>
+          </w:tcPr>
+          <w:p/>
+        </w:tc>
+      </w:tr>
+      <w:tr>
+        <w:tc>
+          <w:tcPr>
+            <w:tcW w:w="1502" w:type="dxa"/>
+          </w:tcPr>
+          <w:p/>
+        </w:tc>
+        <w:tc>
+          <w:tcPr>
+            <w:tcW w:w="1502" w:type="dxa"/>
+          </w:tcPr>
+          <w:p/>
+        </w:tc>
+        <w:tc>
+          <w:tcPr>
+            <w:tcW w:w="1503" w:type="dxa"/>
+          </w:tcPr>
+          <w:p/>
+        </w:tc>
+        <w:tc>
+          <w:tcPr>
+            <w:tcW w:w="1503" w:type="dxa"/>
+          </w:tcPr>
+          <w:p/>
+        </w:tc>
+        <w:tc>
+          <w:tcPr>
+            <w:tcW w:w="1503" w:type="dxa"/>
+          </w:tcPr>
+          <w:p/>
+        </w:tc>
+        <w:tc>
+          <w:tcPr>
+            <w:tcW w:w="1503" w:type="dxa"/>
+          </w:tcPr>
+          <w:p/>
+        </w:tc>
+      </w:tr>
+      <w:tr>
+        <w:tc>
+          <w:tcPr>
+            <w:tcW w:w="1502" w:type="dxa"/>
+          </w:tcPr>
+          <w:p/>
+        </w:tc>
+        <w:tc>
+          <w:tcPr>
+            <w:tcW w:w="1502" w:type="dxa"/>
+          </w:tcPr>
+          <w:p/>
+        </w:tc>
+        <w:tc>
+          <w:tcPr>
+            <w:tcW w:w="1503" w:type="dxa"/>
+          </w:tcPr>
+          <w:p/>
+        </w:tc>
+        <w:tc>
+          <w:tcPr>
+            <w:tcW w:w="1503" w:type="dxa"/>
+          </w:tcPr>
+          <w:p/>
+        </w:tc>
+        <w:tc>
+          <w:tcPr>
+            <w:tcW w:w="1503" w:type="dxa"/>
+          </w:tcPr>
+          <w:p/>
+        </w:tc>
+        <w:tc>
+          <w:tcPr>
+            <w:tcW w:w="1503" w:type="dxa"/>
+          </w:tcPr>
+          <w:p/>
+        </w:tc>
+      </w:tr>
+      <w:tr>
+        <w:tc>
+          <w:tcPr>
+            <w:tcW w:w="1502" w:type="dxa"/>
+          </w:tcPr>
+          <w:p/>
+        </w:tc>
+        <w:tc>
+          <w:tcPr>
+            <w:tcW w:w="1502" w:type="dxa"/>
+          </w:tcPr>
+          <w:p/>
+        </w:tc>
+        <w:tc>
+          <w:tcPr>
+            <w:tcW w:w="1503" w:type="dxa"/>
+          </w:tcPr>
+          <w:p/>
+        </w:tc>
+        <w:tc>
+          <w:tcPr>
+            <w:tcW w:w="1503" w:type="dxa"/>
+          </w:tcPr>
+          <w:p/>
+        </w:tc>
+        <w:tc>
+          <w:tcPr>
+            <w:tcW w:w="1503" w:type="dxa"/>
+          </w:tcPr>
+          <w:p/>
+        </w:tc>
+        <w:tc>
+          <w:tcPr>
+            <w:tcW w:w="1503" w:type="dxa"/>
+          </w:tcPr>
+          <w:p/>
+        </w:tc>
+      </w:tr>
+      <w:tr>
+        <w:tc>
+          <w:tcPr>
+            <w:tcW w:w="1502" w:type="dxa"/>
+          </w:tcPr>
+          <w:p/>
+        </w:tc>
+        <w:tc>
+          <w:tcPr>
+            <w:tcW w:w="1502" w:type="dxa"/>
+          </w:tcPr>
+          <w:p/>
+        </w:tc>
+        <w:tc>
+          <w:tcPr>
+            <w:tcW w:w="1503" w:type="dxa"/>
+          </w:tcPr>
+          <w:p/>
+        </w:tc>
+        <w:tc>
+          <w:tcPr>
+            <w:tcW w:w="1503" w:type="dxa"/>
+          </w:tcPr>
+          <w:p/>
+        </w:tc>
+        <w:tc>
+          <w:tcPr>
+            <w:tcW w:w="1503" w:type="dxa"/>
+          </w:tcPr>
+          <w:p/>
+        </w:tc>
+        <w:tc>
+          <w:tcPr>
+            <w:tcW w:w="1503" w:type="dxa"/>
+          </w:tcPr>
+          <w:p/>
+        </w:tc>
+      </w:tr>
+      <w:tr>
+        <w:tc>
+          <w:tcPr>
+            <w:tcW w:w="1502" w:type="dxa"/>
+          </w:tcPr>
+          <w:p/>
+        </w:tc>
+        <w:tc>
+          <w:tcPr>
+            <w:tcW w:w="1502" w:type="dxa"/>
+          </w:tcPr>
+          <w:p/>
+        </w:tc>
+        <w:tc>
+          <w:tcPr>
+            <w:tcW w:w="1503" w:type="dxa"/>
+          </w:tcPr>
+          <w:p/>
+        </w:tc>
+        <w:tc>
+          <w:tcPr>
+            <w:tcW w:w="1503" w:type="dxa"/>
+          </w:tcPr>
+          <w:p/>
+        </w:tc>
+        <w:tc>
+          <w:tcPr>
+            <w:tcW w:w="1503" w:type="dxa"/>
+          </w:tcPr>
+          <w:p/>
+        </w:tc>
+        <w:tc>
+          <w:tcPr>
+            <w:tcW w:w="1503" w:type="dxa"/>
+          </w:tcPr>
+          <w:p/>
+        </w:tc>
+      </w:tr>
+      <w:tr>
+        <w:tc>
+          <w:tcPr>
+            <w:tcW w:w="1502" w:type="dxa"/>
+          </w:tcPr>
+          <w:p/>
+        </w:tc>
+        <w:tc>
+          <w:tcPr>
+            <w:tcW w:w="1502" w:type="dxa"/>
+          </w:tcPr>
+          <w:p/>
+        </w:tc>
+        <w:tc>
+          <w:tcPr>
+            <w:tcW w:w="1503" w:type="dxa"/>
+          </w:tcPr>
+          <w:p/>
+        </w:tc>
+        <w:tc>
+          <w:tcPr>
+            <w:tcW w:w="1503" w:type="dxa"/>
+          </w:tcPr>
+          <w:p/>
+        </w:tc>
+        <w:tc>
+          <w:tcPr>
+            <w:tcW w:w="1503" w:type="dxa"/>
+          </w:tcPr>
+          <w:p/>
+        </w:tc>
+        <w:tc>
+          <w:tcPr>
+            <w:tcW w:w="1503" w:type="dxa"/>
+          </w:tcPr>
+          <w:p/>
+        </w:tc>
+      </w:tr>
+    </w:tbl>
+    <w:p/>
+    <w:p>
+      <w:pPr>
+        <w:pStyle w:val="Heading2"/>
+      </w:pPr>
+      <w:bookmarkStart w:id="11" w:name="_Toc4600536"/>
+      <w:r>
+        <w:t>Appendix D – White Box Testing</w:t>
+      </w:r>
+      <w:bookmarkEnd w:id="11"/>
+    </w:p>
+    <w:tbl>
+      <w:tblPr>
+        <w:tblStyle w:val="TableGrid"/>
+        <w:tblW w:w="0" w:type="auto"/>
+        <w:tblLook w:val="04A0" w:firstRow="1" w:lastRow="0" w:firstColumn="1" w:lastColumn="0" w:noHBand="0" w:noVBand="1"/>
+      </w:tblPr>
+      <w:tblGrid>
+        <w:gridCol w:w="1502"/>
+        <w:gridCol w:w="1502"/>
+        <w:gridCol w:w="1503"/>
+        <w:gridCol w:w="1503"/>
+        <w:gridCol w:w="1503"/>
+        <w:gridCol w:w="1503"/>
+      </w:tblGrid>
+      <w:tr>
+        <w:tc>
+          <w:tcPr>
+            <w:tcW w:w="1502" w:type="dxa"/>
+          </w:tcPr>
+          <w:p/>
+        </w:tc>
+        <w:tc>
+          <w:tcPr>
+            <w:tcW w:w="1502" w:type="dxa"/>
+          </w:tcPr>
+          <w:p/>
+        </w:tc>
+        <w:tc>
+          <w:tcPr>
+            <w:tcW w:w="1503" w:type="dxa"/>
+          </w:tcPr>
+          <w:p/>
+        </w:tc>
+        <w:tc>
+          <w:tcPr>
+            <w:tcW w:w="1503" w:type="dxa"/>
+          </w:tcPr>
+          <w:p/>
+        </w:tc>
+        <w:tc>
+          <w:tcPr>
+            <w:tcW w:w="1503" w:type="dxa"/>
+          </w:tcPr>
+          <w:p/>
+        </w:tc>
+        <w:tc>
+          <w:tcPr>
+            <w:tcW w:w="1503" w:type="dxa"/>
+          </w:tcPr>
+          <w:p/>
+        </w:tc>
+      </w:tr>
+      <w:tr>
+        <w:tc>
+          <w:tcPr>
+            <w:tcW w:w="1502" w:type="dxa"/>
+          </w:tcPr>
+          <w:p/>
+        </w:tc>
+        <w:tc>
+          <w:tcPr>
+            <w:tcW w:w="1502" w:type="dxa"/>
+          </w:tcPr>
+          <w:p/>
+        </w:tc>
+        <w:tc>
+          <w:tcPr>
+            <w:tcW w:w="1503" w:type="dxa"/>
+          </w:tcPr>
+          <w:p/>
+        </w:tc>
+        <w:tc>
+          <w:tcPr>
+            <w:tcW w:w="1503" w:type="dxa"/>
+          </w:tcPr>
+          <w:p/>
+        </w:tc>
+        <w:tc>
+          <w:tcPr>
+            <w:tcW w:w="1503" w:type="dxa"/>
+          </w:tcPr>
+          <w:p/>
+        </w:tc>
+        <w:tc>
+          <w:tcPr>
+            <w:tcW w:w="1503" w:type="dxa"/>
+          </w:tcPr>
+          <w:p/>
+        </w:tc>
+      </w:tr>
+      <w:tr>
+        <w:tc>
+          <w:tcPr>
+            <w:tcW w:w="1502" w:type="dxa"/>
+          </w:tcPr>
+          <w:p/>
+        </w:tc>
+        <w:tc>
+          <w:tcPr>
+            <w:tcW w:w="1502" w:type="dxa"/>
+          </w:tcPr>
+          <w:p/>
+        </w:tc>
+        <w:tc>
+          <w:tcPr>
+            <w:tcW w:w="1503" w:type="dxa"/>
+          </w:tcPr>
+          <w:p/>
+        </w:tc>
+        <w:tc>
+          <w:tcPr>
+            <w:tcW w:w="1503" w:type="dxa"/>
+          </w:tcPr>
+          <w:p/>
+        </w:tc>
+        <w:tc>
+          <w:tcPr>
+            <w:tcW w:w="1503" w:type="dxa"/>
+          </w:tcPr>
+          <w:p/>
+        </w:tc>
+        <w:tc>
+          <w:tcPr>
+            <w:tcW w:w="1503" w:type="dxa"/>
+          </w:tcPr>
+          <w:p/>
+        </w:tc>
+      </w:tr>
+      <w:tr>
+        <w:tc>
+          <w:tcPr>
+            <w:tcW w:w="1502" w:type="dxa"/>
+          </w:tcPr>
+          <w:p/>
+        </w:tc>
+        <w:tc>
+          <w:tcPr>
+            <w:tcW w:w="1502" w:type="dxa"/>
+          </w:tcPr>
+          <w:p/>
+        </w:tc>
+        <w:tc>
+          <w:tcPr>
+            <w:tcW w:w="1503" w:type="dxa"/>
+          </w:tcPr>
+          <w:p/>
+        </w:tc>
+        <w:tc>
+          <w:tcPr>
+            <w:tcW w:w="1503" w:type="dxa"/>
+          </w:tcPr>
+          <w:p/>
+        </w:tc>
+        <w:tc>
+          <w:tcPr>
+            <w:tcW w:w="1503" w:type="dxa"/>
+          </w:tcPr>
+          <w:p/>
+        </w:tc>
+        <w:tc>
+          <w:tcPr>
+            <w:tcW w:w="1503" w:type="dxa"/>
+          </w:tcPr>
+          <w:p/>
+        </w:tc>
+      </w:tr>
+      <w:tr>
+        <w:tc>
+          <w:tcPr>
+            <w:tcW w:w="1502" w:type="dxa"/>
+          </w:tcPr>
+          <w:p/>
+        </w:tc>
+        <w:tc>
+          <w:tcPr>
+            <w:tcW w:w="1502" w:type="dxa"/>
+          </w:tcPr>
+          <w:p/>
+        </w:tc>
+        <w:tc>
+          <w:tcPr>
+            <w:tcW w:w="1503" w:type="dxa"/>
+          </w:tcPr>
+          <w:p/>
+        </w:tc>
+        <w:tc>
+          <w:tcPr>
+            <w:tcW w:w="1503" w:type="dxa"/>
+          </w:tcPr>
+          <w:p/>
+        </w:tc>
+        <w:tc>
+          <w:tcPr>
+            <w:tcW w:w="1503" w:type="dxa"/>
+          </w:tcPr>
+          <w:p/>
+        </w:tc>
+        <w:tc>
+          <w:tcPr>
+            <w:tcW w:w="1503" w:type="dxa"/>
+          </w:tcPr>
+          <w:p/>
+        </w:tc>
+      </w:tr>
+    </w:tbl>
+    <w:p/>
     <w:sectPr>
-      <w:footerReference w:type="default" r:id="rId8"/>
-      <w:headerReference w:type="first" r:id="rId9"/>
-      <w:footerReference w:type="first" r:id="rId10"/>
+      <w:footerReference w:type="default" r:id="rId12"/>
+      <w:headerReference w:type="first" r:id="rId13"/>
+      <w:footerReference w:type="first" r:id="rId14"/>
       <w:pgSz w:w="11906" w:h="16838"/>
       <w:pgMar w:top="1440" w:right="1440" w:bottom="1440" w:left="1440" w:header="708" w:footer="708" w:gutter="0"/>
       <w:pgNumType w:start="0"/>
@@ -954,6 +2508,591 @@
     </w:pPr>
   </w:p>
 </w:hdr>
+</file>
+
+<file path=word/numbering.xml><?xml version="1.0" encoding="utf-8"?>
+<w:numbering xmlns:wpc="http://schemas.microsoft.com/office/word/2010/wordprocessingCanvas" xmlns:cx="http://schemas.microsoft.com/office/drawing/2014/chartex" xmlns:cx1="http://schemas.microsoft.com/office/drawing/2015/9/8/chartex" xmlns:cx2="http://schemas.microsoft.com/office/drawing/2015/10/21/chartex" xmlns:cx3="http://schemas.microsoft.com/office/drawing/2016/5/9/chartex" xmlns:cx4="http://schemas.microsoft.com/office/drawing/2016/5/10/chartex" xmlns:cx5="http://schemas.microsoft.com/office/drawing/2016/5/11/chartex" xmlns:cx6="http://schemas.microsoft.com/office/drawing/2016/5/12/chartex" xmlns:cx7="http://schemas.microsoft.com/office/drawing/2016/5/13/chartex" xmlns:cx8="http://schemas.microsoft.com/office/drawing/2016/5/14/chartex" xmlns:mc="http://schemas.openxmlformats.org/markup-compatibility/2006" xmlns:aink="http://schemas.microsoft.com/office/drawing/2016/ink" xmlns:am3d="http://schemas.microsoft.com/office/drawing/2017/model3d" xmlns:o="urn:schemas-microsoft-com:office:office" xmlns:r="http://schemas.openxmlformats.org/officeDocument/2006/relationships" xmlns:m="http://schemas.openxmlformats.org/officeDocument/2006/math" xmlns:v="urn:schemas-microsoft-com:vml" xmlns:wp14="http://schemas.microsoft.com/office/word/2010/wordprocessingDrawing" xmlns:wp="http://schemas.openxmlformats.org/drawingml/2006/wordprocessingDrawing" xmlns:w10="urn:schemas-microsoft-com:office:word" xmlns:w="http://schemas.openxmlformats.org/wordprocessingml/2006/main" xmlns:w14="http://schemas.microsoft.com/office/word/2010/wordml" xmlns:w15="http://schemas.microsoft.com/office/word/2012/wordml" xmlns:w16cid="http://schemas.microsoft.com/office/word/2016/wordml/cid" xmlns:w16se="http://schemas.microsoft.com/office/word/2015/wordml/symex" xmlns:wpg="http://schemas.microsoft.com/office/word/2010/wordprocessingGroup" xmlns:wpi="http://schemas.microsoft.com/office/word/2010/wordprocessingInk" xmlns:wne="http://schemas.microsoft.com/office/word/2006/wordml" xmlns:wps="http://schemas.microsoft.com/office/word/2010/wordprocessingShape" mc:Ignorable="w14 w15 w16se w16cid wp14">
+  <w:abstractNum w:abstractNumId="0" w15:restartNumberingAfterBreak="0">
+    <w:nsid w:val="06581DA9"/>
+    <w:multiLevelType w:val="hybridMultilevel"/>
+    <w:tmpl w:val="0E620A8A"/>
+    <w:lvl w:ilvl="0" w:tplc="08090001">
+      <w:start w:val="1"/>
+      <w:numFmt w:val="bullet"/>
+      <w:lvlText w:val=""/>
+      <w:lvlJc w:val="left"/>
+      <w:pPr>
+        <w:ind w:left="3600" w:hanging="360"/>
+      </w:pPr>
+      <w:rPr>
+        <w:rFonts w:ascii="Symbol" w:hAnsi="Symbol" w:hint="default"/>
+      </w:rPr>
+    </w:lvl>
+    <w:lvl w:ilvl="1" w:tplc="08090003" w:tentative="1">
+      <w:start w:val="1"/>
+      <w:numFmt w:val="bullet"/>
+      <w:lvlText w:val="o"/>
+      <w:lvlJc w:val="left"/>
+      <w:pPr>
+        <w:ind w:left="4320" w:hanging="360"/>
+      </w:pPr>
+      <w:rPr>
+        <w:rFonts w:ascii="Courier New" w:hAnsi="Courier New" w:cs="Courier New" w:hint="default"/>
+      </w:rPr>
+    </w:lvl>
+    <w:lvl w:ilvl="2" w:tplc="08090005" w:tentative="1">
+      <w:start w:val="1"/>
+      <w:numFmt w:val="bullet"/>
+      <w:lvlText w:val=""/>
+      <w:lvlJc w:val="left"/>
+      <w:pPr>
+        <w:ind w:left="5040" w:hanging="360"/>
+      </w:pPr>
+      <w:rPr>
+        <w:rFonts w:ascii="Wingdings" w:hAnsi="Wingdings" w:hint="default"/>
+      </w:rPr>
+    </w:lvl>
+    <w:lvl w:ilvl="3" w:tplc="08090001" w:tentative="1">
+      <w:start w:val="1"/>
+      <w:numFmt w:val="bullet"/>
+      <w:lvlText w:val=""/>
+      <w:lvlJc w:val="left"/>
+      <w:pPr>
+        <w:ind w:left="5760" w:hanging="360"/>
+      </w:pPr>
+      <w:rPr>
+        <w:rFonts w:ascii="Symbol" w:hAnsi="Symbol" w:hint="default"/>
+      </w:rPr>
+    </w:lvl>
+    <w:lvl w:ilvl="4" w:tplc="08090003" w:tentative="1">
+      <w:start w:val="1"/>
+      <w:numFmt w:val="bullet"/>
+      <w:lvlText w:val="o"/>
+      <w:lvlJc w:val="left"/>
+      <w:pPr>
+        <w:ind w:left="6480" w:hanging="360"/>
+      </w:pPr>
+      <w:rPr>
+        <w:rFonts w:ascii="Courier New" w:hAnsi="Courier New" w:cs="Courier New" w:hint="default"/>
+      </w:rPr>
+    </w:lvl>
+    <w:lvl w:ilvl="5" w:tplc="08090005" w:tentative="1">
+      <w:start w:val="1"/>
+      <w:numFmt w:val="bullet"/>
+      <w:lvlText w:val=""/>
+      <w:lvlJc w:val="left"/>
+      <w:pPr>
+        <w:ind w:left="7200" w:hanging="360"/>
+      </w:pPr>
+      <w:rPr>
+        <w:rFonts w:ascii="Wingdings" w:hAnsi="Wingdings" w:hint="default"/>
+      </w:rPr>
+    </w:lvl>
+    <w:lvl w:ilvl="6" w:tplc="08090001" w:tentative="1">
+      <w:start w:val="1"/>
+      <w:numFmt w:val="bullet"/>
+      <w:lvlText w:val=""/>
+      <w:lvlJc w:val="left"/>
+      <w:pPr>
+        <w:ind w:left="7920" w:hanging="360"/>
+      </w:pPr>
+      <w:rPr>
+        <w:rFonts w:ascii="Symbol" w:hAnsi="Symbol" w:hint="default"/>
+      </w:rPr>
+    </w:lvl>
+    <w:lvl w:ilvl="7" w:tplc="08090003" w:tentative="1">
+      <w:start w:val="1"/>
+      <w:numFmt w:val="bullet"/>
+      <w:lvlText w:val="o"/>
+      <w:lvlJc w:val="left"/>
+      <w:pPr>
+        <w:ind w:left="8640" w:hanging="360"/>
+      </w:pPr>
+      <w:rPr>
+        <w:rFonts w:ascii="Courier New" w:hAnsi="Courier New" w:cs="Courier New" w:hint="default"/>
+      </w:rPr>
+    </w:lvl>
+    <w:lvl w:ilvl="8" w:tplc="08090005" w:tentative="1">
+      <w:start w:val="1"/>
+      <w:numFmt w:val="bullet"/>
+      <w:lvlText w:val=""/>
+      <w:lvlJc w:val="left"/>
+      <w:pPr>
+        <w:ind w:left="9360" w:hanging="360"/>
+      </w:pPr>
+      <w:rPr>
+        <w:rFonts w:ascii="Wingdings" w:hAnsi="Wingdings" w:hint="default"/>
+      </w:rPr>
+    </w:lvl>
+  </w:abstractNum>
+  <w:abstractNum w:abstractNumId="1" w15:restartNumberingAfterBreak="0">
+    <w:nsid w:val="2D500BB7"/>
+    <w:multiLevelType w:val="hybridMultilevel"/>
+    <w:tmpl w:val="2E4CA31A"/>
+    <w:lvl w:ilvl="0" w:tplc="08090001">
+      <w:start w:val="1"/>
+      <w:numFmt w:val="bullet"/>
+      <w:lvlText w:val=""/>
+      <w:lvlJc w:val="left"/>
+      <w:pPr>
+        <w:ind w:left="720" w:hanging="360"/>
+      </w:pPr>
+      <w:rPr>
+        <w:rFonts w:ascii="Symbol" w:hAnsi="Symbol" w:hint="default"/>
+      </w:rPr>
+    </w:lvl>
+    <w:lvl w:ilvl="1" w:tplc="08090003" w:tentative="1">
+      <w:start w:val="1"/>
+      <w:numFmt w:val="bullet"/>
+      <w:lvlText w:val="o"/>
+      <w:lvlJc w:val="left"/>
+      <w:pPr>
+        <w:ind w:left="1440" w:hanging="360"/>
+      </w:pPr>
+      <w:rPr>
+        <w:rFonts w:ascii="Courier New" w:hAnsi="Courier New" w:cs="Courier New" w:hint="default"/>
+      </w:rPr>
+    </w:lvl>
+    <w:lvl w:ilvl="2" w:tplc="08090005" w:tentative="1">
+      <w:start w:val="1"/>
+      <w:numFmt w:val="bullet"/>
+      <w:lvlText w:val=""/>
+      <w:lvlJc w:val="left"/>
+      <w:pPr>
+        <w:ind w:left="2160" w:hanging="360"/>
+      </w:pPr>
+      <w:rPr>
+        <w:rFonts w:ascii="Wingdings" w:hAnsi="Wingdings" w:hint="default"/>
+      </w:rPr>
+    </w:lvl>
+    <w:lvl w:ilvl="3" w:tplc="08090001" w:tentative="1">
+      <w:start w:val="1"/>
+      <w:numFmt w:val="bullet"/>
+      <w:lvlText w:val=""/>
+      <w:lvlJc w:val="left"/>
+      <w:pPr>
+        <w:ind w:left="2880" w:hanging="360"/>
+      </w:pPr>
+      <w:rPr>
+        <w:rFonts w:ascii="Symbol" w:hAnsi="Symbol" w:hint="default"/>
+      </w:rPr>
+    </w:lvl>
+    <w:lvl w:ilvl="4" w:tplc="08090003" w:tentative="1">
+      <w:start w:val="1"/>
+      <w:numFmt w:val="bullet"/>
+      <w:lvlText w:val="o"/>
+      <w:lvlJc w:val="left"/>
+      <w:pPr>
+        <w:ind w:left="3600" w:hanging="360"/>
+      </w:pPr>
+      <w:rPr>
+        <w:rFonts w:ascii="Courier New" w:hAnsi="Courier New" w:cs="Courier New" w:hint="default"/>
+      </w:rPr>
+    </w:lvl>
+    <w:lvl w:ilvl="5" w:tplc="08090005" w:tentative="1">
+      <w:start w:val="1"/>
+      <w:numFmt w:val="bullet"/>
+      <w:lvlText w:val=""/>
+      <w:lvlJc w:val="left"/>
+      <w:pPr>
+        <w:ind w:left="4320" w:hanging="360"/>
+      </w:pPr>
+      <w:rPr>
+        <w:rFonts w:ascii="Wingdings" w:hAnsi="Wingdings" w:hint="default"/>
+      </w:rPr>
+    </w:lvl>
+    <w:lvl w:ilvl="6" w:tplc="08090001" w:tentative="1">
+      <w:start w:val="1"/>
+      <w:numFmt w:val="bullet"/>
+      <w:lvlText w:val=""/>
+      <w:lvlJc w:val="left"/>
+      <w:pPr>
+        <w:ind w:left="5040" w:hanging="360"/>
+      </w:pPr>
+      <w:rPr>
+        <w:rFonts w:ascii="Symbol" w:hAnsi="Symbol" w:hint="default"/>
+      </w:rPr>
+    </w:lvl>
+    <w:lvl w:ilvl="7" w:tplc="08090003" w:tentative="1">
+      <w:start w:val="1"/>
+      <w:numFmt w:val="bullet"/>
+      <w:lvlText w:val="o"/>
+      <w:lvlJc w:val="left"/>
+      <w:pPr>
+        <w:ind w:left="5760" w:hanging="360"/>
+      </w:pPr>
+      <w:rPr>
+        <w:rFonts w:ascii="Courier New" w:hAnsi="Courier New" w:cs="Courier New" w:hint="default"/>
+      </w:rPr>
+    </w:lvl>
+    <w:lvl w:ilvl="8" w:tplc="08090005" w:tentative="1">
+      <w:start w:val="1"/>
+      <w:numFmt w:val="bullet"/>
+      <w:lvlText w:val=""/>
+      <w:lvlJc w:val="left"/>
+      <w:pPr>
+        <w:ind w:left="6480" w:hanging="360"/>
+      </w:pPr>
+      <w:rPr>
+        <w:rFonts w:ascii="Wingdings" w:hAnsi="Wingdings" w:hint="default"/>
+      </w:rPr>
+    </w:lvl>
+  </w:abstractNum>
+  <w:abstractNum w:abstractNumId="2" w15:restartNumberingAfterBreak="0">
+    <w:nsid w:val="3F073D2B"/>
+    <w:multiLevelType w:val="hybridMultilevel"/>
+    <w:tmpl w:val="95D23E50"/>
+    <w:lvl w:ilvl="0" w:tplc="08090001">
+      <w:start w:val="1"/>
+      <w:numFmt w:val="bullet"/>
+      <w:lvlText w:val=""/>
+      <w:lvlJc w:val="left"/>
+      <w:pPr>
+        <w:ind w:left="720" w:hanging="360"/>
+      </w:pPr>
+      <w:rPr>
+        <w:rFonts w:ascii="Symbol" w:hAnsi="Symbol" w:hint="default"/>
+      </w:rPr>
+    </w:lvl>
+    <w:lvl w:ilvl="1" w:tplc="08090003" w:tentative="1">
+      <w:start w:val="1"/>
+      <w:numFmt w:val="bullet"/>
+      <w:lvlText w:val="o"/>
+      <w:lvlJc w:val="left"/>
+      <w:pPr>
+        <w:ind w:left="1440" w:hanging="360"/>
+      </w:pPr>
+      <w:rPr>
+        <w:rFonts w:ascii="Courier New" w:hAnsi="Courier New" w:cs="Courier New" w:hint="default"/>
+      </w:rPr>
+    </w:lvl>
+    <w:lvl w:ilvl="2" w:tplc="08090005" w:tentative="1">
+      <w:start w:val="1"/>
+      <w:numFmt w:val="bullet"/>
+      <w:lvlText w:val=""/>
+      <w:lvlJc w:val="left"/>
+      <w:pPr>
+        <w:ind w:left="2160" w:hanging="360"/>
+      </w:pPr>
+      <w:rPr>
+        <w:rFonts w:ascii="Wingdings" w:hAnsi="Wingdings" w:hint="default"/>
+      </w:rPr>
+    </w:lvl>
+    <w:lvl w:ilvl="3" w:tplc="08090001" w:tentative="1">
+      <w:start w:val="1"/>
+      <w:numFmt w:val="bullet"/>
+      <w:lvlText w:val=""/>
+      <w:lvlJc w:val="left"/>
+      <w:pPr>
+        <w:ind w:left="2880" w:hanging="360"/>
+      </w:pPr>
+      <w:rPr>
+        <w:rFonts w:ascii="Symbol" w:hAnsi="Symbol" w:hint="default"/>
+      </w:rPr>
+    </w:lvl>
+    <w:lvl w:ilvl="4" w:tplc="08090003" w:tentative="1">
+      <w:start w:val="1"/>
+      <w:numFmt w:val="bullet"/>
+      <w:lvlText w:val="o"/>
+      <w:lvlJc w:val="left"/>
+      <w:pPr>
+        <w:ind w:left="3600" w:hanging="360"/>
+      </w:pPr>
+      <w:rPr>
+        <w:rFonts w:ascii="Courier New" w:hAnsi="Courier New" w:cs="Courier New" w:hint="default"/>
+      </w:rPr>
+    </w:lvl>
+    <w:lvl w:ilvl="5" w:tplc="08090005" w:tentative="1">
+      <w:start w:val="1"/>
+      <w:numFmt w:val="bullet"/>
+      <w:lvlText w:val=""/>
+      <w:lvlJc w:val="left"/>
+      <w:pPr>
+        <w:ind w:left="4320" w:hanging="360"/>
+      </w:pPr>
+      <w:rPr>
+        <w:rFonts w:ascii="Wingdings" w:hAnsi="Wingdings" w:hint="default"/>
+      </w:rPr>
+    </w:lvl>
+    <w:lvl w:ilvl="6" w:tplc="08090001" w:tentative="1">
+      <w:start w:val="1"/>
+      <w:numFmt w:val="bullet"/>
+      <w:lvlText w:val=""/>
+      <w:lvlJc w:val="left"/>
+      <w:pPr>
+        <w:ind w:left="5040" w:hanging="360"/>
+      </w:pPr>
+      <w:rPr>
+        <w:rFonts w:ascii="Symbol" w:hAnsi="Symbol" w:hint="default"/>
+      </w:rPr>
+    </w:lvl>
+    <w:lvl w:ilvl="7" w:tplc="08090003" w:tentative="1">
+      <w:start w:val="1"/>
+      <w:numFmt w:val="bullet"/>
+      <w:lvlText w:val="o"/>
+      <w:lvlJc w:val="left"/>
+      <w:pPr>
+        <w:ind w:left="5760" w:hanging="360"/>
+      </w:pPr>
+      <w:rPr>
+        <w:rFonts w:ascii="Courier New" w:hAnsi="Courier New" w:cs="Courier New" w:hint="default"/>
+      </w:rPr>
+    </w:lvl>
+    <w:lvl w:ilvl="8" w:tplc="08090005" w:tentative="1">
+      <w:start w:val="1"/>
+      <w:numFmt w:val="bullet"/>
+      <w:lvlText w:val=""/>
+      <w:lvlJc w:val="left"/>
+      <w:pPr>
+        <w:ind w:left="6480" w:hanging="360"/>
+      </w:pPr>
+      <w:rPr>
+        <w:rFonts w:ascii="Wingdings" w:hAnsi="Wingdings" w:hint="default"/>
+      </w:rPr>
+    </w:lvl>
+  </w:abstractNum>
+  <w:abstractNum w:abstractNumId="3" w15:restartNumberingAfterBreak="0">
+    <w:nsid w:val="3F4043B8"/>
+    <w:multiLevelType w:val="hybridMultilevel"/>
+    <w:tmpl w:val="3C0E7986"/>
+    <w:lvl w:ilvl="0" w:tplc="08090001">
+      <w:start w:val="1"/>
+      <w:numFmt w:val="bullet"/>
+      <w:lvlText w:val=""/>
+      <w:lvlJc w:val="left"/>
+      <w:pPr>
+        <w:ind w:left="720" w:hanging="360"/>
+      </w:pPr>
+      <w:rPr>
+        <w:rFonts w:ascii="Symbol" w:hAnsi="Symbol" w:hint="default"/>
+      </w:rPr>
+    </w:lvl>
+    <w:lvl w:ilvl="1" w:tplc="08090003" w:tentative="1">
+      <w:start w:val="1"/>
+      <w:numFmt w:val="bullet"/>
+      <w:lvlText w:val="o"/>
+      <w:lvlJc w:val="left"/>
+      <w:pPr>
+        <w:ind w:left="1440" w:hanging="360"/>
+      </w:pPr>
+      <w:rPr>
+        <w:rFonts w:ascii="Courier New" w:hAnsi="Courier New" w:cs="Courier New" w:hint="default"/>
+      </w:rPr>
+    </w:lvl>
+    <w:lvl w:ilvl="2" w:tplc="08090005" w:tentative="1">
+      <w:start w:val="1"/>
+      <w:numFmt w:val="bullet"/>
+      <w:lvlText w:val=""/>
+      <w:lvlJc w:val="left"/>
+      <w:pPr>
+        <w:ind w:left="2160" w:hanging="360"/>
+      </w:pPr>
+      <w:rPr>
+        <w:rFonts w:ascii="Wingdings" w:hAnsi="Wingdings" w:hint="default"/>
+      </w:rPr>
+    </w:lvl>
+    <w:lvl w:ilvl="3" w:tplc="08090001" w:tentative="1">
+      <w:start w:val="1"/>
+      <w:numFmt w:val="bullet"/>
+      <w:lvlText w:val=""/>
+      <w:lvlJc w:val="left"/>
+      <w:pPr>
+        <w:ind w:left="2880" w:hanging="360"/>
+      </w:pPr>
+      <w:rPr>
+        <w:rFonts w:ascii="Symbol" w:hAnsi="Symbol" w:hint="default"/>
+      </w:rPr>
+    </w:lvl>
+    <w:lvl w:ilvl="4" w:tplc="08090003" w:tentative="1">
+      <w:start w:val="1"/>
+      <w:numFmt w:val="bullet"/>
+      <w:lvlText w:val="o"/>
+      <w:lvlJc w:val="left"/>
+      <w:pPr>
+        <w:ind w:left="3600" w:hanging="360"/>
+      </w:pPr>
+      <w:rPr>
+        <w:rFonts w:ascii="Courier New" w:hAnsi="Courier New" w:cs="Courier New" w:hint="default"/>
+      </w:rPr>
+    </w:lvl>
+    <w:lvl w:ilvl="5" w:tplc="08090005" w:tentative="1">
+      <w:start w:val="1"/>
+      <w:numFmt w:val="bullet"/>
+      <w:lvlText w:val=""/>
+      <w:lvlJc w:val="left"/>
+      <w:pPr>
+        <w:ind w:left="4320" w:hanging="360"/>
+      </w:pPr>
+      <w:rPr>
+        <w:rFonts w:ascii="Wingdings" w:hAnsi="Wingdings" w:hint="default"/>
+      </w:rPr>
+    </w:lvl>
+    <w:lvl w:ilvl="6" w:tplc="08090001" w:tentative="1">
+      <w:start w:val="1"/>
+      <w:numFmt w:val="bullet"/>
+      <w:lvlText w:val=""/>
+      <w:lvlJc w:val="left"/>
+      <w:pPr>
+        <w:ind w:left="5040" w:hanging="360"/>
+      </w:pPr>
+      <w:rPr>
+        <w:rFonts w:ascii="Symbol" w:hAnsi="Symbol" w:hint="default"/>
+      </w:rPr>
+    </w:lvl>
+    <w:lvl w:ilvl="7" w:tplc="08090003" w:tentative="1">
+      <w:start w:val="1"/>
+      <w:numFmt w:val="bullet"/>
+      <w:lvlText w:val="o"/>
+      <w:lvlJc w:val="left"/>
+      <w:pPr>
+        <w:ind w:left="5760" w:hanging="360"/>
+      </w:pPr>
+      <w:rPr>
+        <w:rFonts w:ascii="Courier New" w:hAnsi="Courier New" w:cs="Courier New" w:hint="default"/>
+      </w:rPr>
+    </w:lvl>
+    <w:lvl w:ilvl="8" w:tplc="08090005" w:tentative="1">
+      <w:start w:val="1"/>
+      <w:numFmt w:val="bullet"/>
+      <w:lvlText w:val=""/>
+      <w:lvlJc w:val="left"/>
+      <w:pPr>
+        <w:ind w:left="6480" w:hanging="360"/>
+      </w:pPr>
+      <w:rPr>
+        <w:rFonts w:ascii="Wingdings" w:hAnsi="Wingdings" w:hint="default"/>
+      </w:rPr>
+    </w:lvl>
+  </w:abstractNum>
+  <w:abstractNum w:abstractNumId="4" w15:restartNumberingAfterBreak="0">
+    <w:nsid w:val="44BA4B66"/>
+    <w:multiLevelType w:val="hybridMultilevel"/>
+    <w:tmpl w:val="A2E22768"/>
+    <w:lvl w:ilvl="0" w:tplc="08090001">
+      <w:start w:val="1"/>
+      <w:numFmt w:val="bullet"/>
+      <w:lvlText w:val=""/>
+      <w:lvlJc w:val="left"/>
+      <w:pPr>
+        <w:ind w:left="3600" w:hanging="360"/>
+      </w:pPr>
+      <w:rPr>
+        <w:rFonts w:ascii="Symbol" w:hAnsi="Symbol" w:hint="default"/>
+      </w:rPr>
+    </w:lvl>
+    <w:lvl w:ilvl="1" w:tplc="08090003" w:tentative="1">
+      <w:start w:val="1"/>
+      <w:numFmt w:val="bullet"/>
+      <w:lvlText w:val="o"/>
+      <w:lvlJc w:val="left"/>
+      <w:pPr>
+        <w:ind w:left="4320" w:hanging="360"/>
+      </w:pPr>
+      <w:rPr>
+        <w:rFonts w:ascii="Courier New" w:hAnsi="Courier New" w:cs="Courier New" w:hint="default"/>
+      </w:rPr>
+    </w:lvl>
+    <w:lvl w:ilvl="2" w:tplc="08090005" w:tentative="1">
+      <w:start w:val="1"/>
+      <w:numFmt w:val="bullet"/>
+      <w:lvlText w:val=""/>
+      <w:lvlJc w:val="left"/>
+      <w:pPr>
+        <w:ind w:left="5040" w:hanging="360"/>
+      </w:pPr>
+      <w:rPr>
+        <w:rFonts w:ascii="Wingdings" w:hAnsi="Wingdings" w:hint="default"/>
+      </w:rPr>
+    </w:lvl>
+    <w:lvl w:ilvl="3" w:tplc="08090001" w:tentative="1">
+      <w:start w:val="1"/>
+      <w:numFmt w:val="bullet"/>
+      <w:lvlText w:val=""/>
+      <w:lvlJc w:val="left"/>
+      <w:pPr>
+        <w:ind w:left="5760" w:hanging="360"/>
+      </w:pPr>
+      <w:rPr>
+        <w:rFonts w:ascii="Symbol" w:hAnsi="Symbol" w:hint="default"/>
+      </w:rPr>
+    </w:lvl>
+    <w:lvl w:ilvl="4" w:tplc="08090003" w:tentative="1">
+      <w:start w:val="1"/>
+      <w:numFmt w:val="bullet"/>
+      <w:lvlText w:val="o"/>
+      <w:lvlJc w:val="left"/>
+      <w:pPr>
+        <w:ind w:left="6480" w:hanging="360"/>
+      </w:pPr>
+      <w:rPr>
+        <w:rFonts w:ascii="Courier New" w:hAnsi="Courier New" w:cs="Courier New" w:hint="default"/>
+      </w:rPr>
+    </w:lvl>
+    <w:lvl w:ilvl="5" w:tplc="08090005" w:tentative="1">
+      <w:start w:val="1"/>
+      <w:numFmt w:val="bullet"/>
+      <w:lvlText w:val=""/>
+      <w:lvlJc w:val="left"/>
+      <w:pPr>
+        <w:ind w:left="7200" w:hanging="360"/>
+      </w:pPr>
+      <w:rPr>
+        <w:rFonts w:ascii="Wingdings" w:hAnsi="Wingdings" w:hint="default"/>
+      </w:rPr>
+    </w:lvl>
+    <w:lvl w:ilvl="6" w:tplc="08090001" w:tentative="1">
+      <w:start w:val="1"/>
+      <w:numFmt w:val="bullet"/>
+      <w:lvlText w:val=""/>
+      <w:lvlJc w:val="left"/>
+      <w:pPr>
+        <w:ind w:left="7920" w:hanging="360"/>
+      </w:pPr>
+      <w:rPr>
+        <w:rFonts w:ascii="Symbol" w:hAnsi="Symbol" w:hint="default"/>
+      </w:rPr>
+    </w:lvl>
+    <w:lvl w:ilvl="7" w:tplc="08090003" w:tentative="1">
+      <w:start w:val="1"/>
+      <w:numFmt w:val="bullet"/>
+      <w:lvlText w:val="o"/>
+      <w:lvlJc w:val="left"/>
+      <w:pPr>
+        <w:ind w:left="8640" w:hanging="360"/>
+      </w:pPr>
+      <w:rPr>
+        <w:rFonts w:ascii="Courier New" w:hAnsi="Courier New" w:cs="Courier New" w:hint="default"/>
+      </w:rPr>
+    </w:lvl>
+    <w:lvl w:ilvl="8" w:tplc="08090005" w:tentative="1">
+      <w:start w:val="1"/>
+      <w:numFmt w:val="bullet"/>
+      <w:lvlText w:val=""/>
+      <w:lvlJc w:val="left"/>
+      <w:pPr>
+        <w:ind w:left="9360" w:hanging="360"/>
+      </w:pPr>
+      <w:rPr>
+        <w:rFonts w:ascii="Wingdings" w:hAnsi="Wingdings" w:hint="default"/>
+      </w:rPr>
+    </w:lvl>
+  </w:abstractNum>
+  <w:num w:numId="1">
+    <w:abstractNumId w:val="0"/>
+  </w:num>
+  <w:num w:numId="2">
+    <w:abstractNumId w:val="4"/>
+  </w:num>
+  <w:num w:numId="3">
+    <w:abstractNumId w:val="3"/>
+  </w:num>
+  <w:num w:numId="4">
+    <w:abstractNumId w:val="2"/>
+  </w:num>
+  <w:num w:numId="5">
+    <w:abstractNumId w:val="1"/>
+  </w:num>
+</w:numbering>
 </file>
 
 <file path=word/styles.xml><?xml version="1.0" encoding="utf-8"?>
@@ -1375,6 +3514,50 @@
       <w:szCs w:val="32"/>
     </w:rPr>
   </w:style>
+  <w:style w:type="paragraph" w:styleId="Heading2">
+    <w:name w:val="heading 2"/>
+    <w:basedOn w:val="Normal"/>
+    <w:next w:val="Normal"/>
+    <w:link w:val="Heading2Char"/>
+    <w:uiPriority w:val="9"/>
+    <w:unhideWhenUsed/>
+    <w:qFormat/>
+    <w:rsid w:val="00FC4E69"/>
+    <w:pPr>
+      <w:keepNext/>
+      <w:keepLines/>
+      <w:spacing w:before="40" w:after="0"/>
+      <w:outlineLvl w:val="1"/>
+    </w:pPr>
+    <w:rPr>
+      <w:rFonts w:asciiTheme="majorHAnsi" w:eastAsiaTheme="majorEastAsia" w:hAnsiTheme="majorHAnsi" w:cstheme="majorBidi"/>
+      <w:color w:val="2F5496" w:themeColor="accent1" w:themeShade="BF"/>
+      <w:sz w:val="26"/>
+      <w:szCs w:val="26"/>
+    </w:rPr>
+  </w:style>
+  <w:style w:type="paragraph" w:styleId="Heading3">
+    <w:name w:val="heading 3"/>
+    <w:basedOn w:val="Normal"/>
+    <w:next w:val="Normal"/>
+    <w:link w:val="Heading3Char"/>
+    <w:uiPriority w:val="9"/>
+    <w:unhideWhenUsed/>
+    <w:qFormat/>
+    <w:rsid w:val="00FC4E69"/>
+    <w:pPr>
+      <w:keepNext/>
+      <w:keepLines/>
+      <w:spacing w:before="40" w:after="0"/>
+      <w:outlineLvl w:val="2"/>
+    </w:pPr>
+    <w:rPr>
+      <w:rFonts w:asciiTheme="majorHAnsi" w:eastAsiaTheme="majorEastAsia" w:hAnsiTheme="majorHAnsi" w:cstheme="majorBidi"/>
+      <w:color w:val="1F3763" w:themeColor="accent1" w:themeShade="7F"/>
+      <w:sz w:val="24"/>
+      <w:szCs w:val="24"/>
+    </w:rPr>
+  </w:style>
   <w:style w:type="character" w:default="1" w:styleId="DefaultParagraphFont">
     <w:name w:val="Default Paragraph Font"/>
     <w:uiPriority w:val="1"/>
@@ -1521,6 +3704,118 @@
       <w:color w:val="0563C1" w:themeColor="hyperlink"/>
       <w:u w:val="single"/>
     </w:rPr>
+  </w:style>
+  <w:style w:type="paragraph" w:styleId="BalloonText">
+    <w:name w:val="Balloon Text"/>
+    <w:basedOn w:val="Normal"/>
+    <w:link w:val="BalloonTextChar"/>
+    <w:uiPriority w:val="99"/>
+    <w:semiHidden/>
+    <w:unhideWhenUsed/>
+    <w:rsid w:val="00FC4E69"/>
+    <w:pPr>
+      <w:spacing w:after="0" w:line="240" w:lineRule="auto"/>
+    </w:pPr>
+    <w:rPr>
+      <w:rFonts w:ascii="Segoe UI" w:hAnsi="Segoe UI" w:cs="Segoe UI"/>
+      <w:sz w:val="18"/>
+      <w:szCs w:val="18"/>
+    </w:rPr>
+  </w:style>
+  <w:style w:type="character" w:customStyle="1" w:styleId="BalloonTextChar">
+    <w:name w:val="Balloon Text Char"/>
+    <w:basedOn w:val="DefaultParagraphFont"/>
+    <w:link w:val="BalloonText"/>
+    <w:uiPriority w:val="99"/>
+    <w:semiHidden/>
+    <w:rsid w:val="00FC4E69"/>
+    <w:rPr>
+      <w:rFonts w:ascii="Segoe UI" w:hAnsi="Segoe UI" w:cs="Segoe UI"/>
+      <w:sz w:val="18"/>
+      <w:szCs w:val="18"/>
+    </w:rPr>
+  </w:style>
+  <w:style w:type="character" w:customStyle="1" w:styleId="Heading2Char">
+    <w:name w:val="Heading 2 Char"/>
+    <w:basedOn w:val="DefaultParagraphFont"/>
+    <w:link w:val="Heading2"/>
+    <w:uiPriority w:val="9"/>
+    <w:rsid w:val="00FC4E69"/>
+    <w:rPr>
+      <w:rFonts w:asciiTheme="majorHAnsi" w:eastAsiaTheme="majorEastAsia" w:hAnsiTheme="majorHAnsi" w:cstheme="majorBidi"/>
+      <w:color w:val="2F5496" w:themeColor="accent1" w:themeShade="BF"/>
+      <w:sz w:val="26"/>
+      <w:szCs w:val="26"/>
+    </w:rPr>
+  </w:style>
+  <w:style w:type="character" w:customStyle="1" w:styleId="Heading3Char">
+    <w:name w:val="Heading 3 Char"/>
+    <w:basedOn w:val="DefaultParagraphFont"/>
+    <w:link w:val="Heading3"/>
+    <w:uiPriority w:val="9"/>
+    <w:rsid w:val="00FC4E69"/>
+    <w:rPr>
+      <w:rFonts w:asciiTheme="majorHAnsi" w:eastAsiaTheme="majorEastAsia" w:hAnsiTheme="majorHAnsi" w:cstheme="majorBidi"/>
+      <w:color w:val="1F3763" w:themeColor="accent1" w:themeShade="7F"/>
+      <w:sz w:val="24"/>
+      <w:szCs w:val="24"/>
+    </w:rPr>
+  </w:style>
+  <w:style w:type="paragraph" w:styleId="TOC2">
+    <w:name w:val="toc 2"/>
+    <w:basedOn w:val="Normal"/>
+    <w:next w:val="Normal"/>
+    <w:autoRedefine/>
+    <w:uiPriority w:val="39"/>
+    <w:unhideWhenUsed/>
+    <w:rsid w:val="00100836"/>
+    <w:pPr>
+      <w:spacing w:after="100"/>
+      <w:ind w:left="220"/>
+    </w:pPr>
+  </w:style>
+  <w:style w:type="paragraph" w:styleId="TOC3">
+    <w:name w:val="toc 3"/>
+    <w:basedOn w:val="Normal"/>
+    <w:next w:val="Normal"/>
+    <w:autoRedefine/>
+    <w:uiPriority w:val="39"/>
+    <w:unhideWhenUsed/>
+    <w:rsid w:val="00100836"/>
+    <w:pPr>
+      <w:spacing w:after="100"/>
+      <w:ind w:left="440"/>
+    </w:pPr>
+  </w:style>
+  <w:style w:type="table" w:styleId="TableGrid">
+    <w:name w:val="Table Grid"/>
+    <w:basedOn w:val="TableNormal"/>
+    <w:uiPriority w:val="39"/>
+    <w:rsid w:val="00451AED"/>
+    <w:pPr>
+      <w:spacing w:after="0" w:line="240" w:lineRule="auto"/>
+    </w:pPr>
+    <w:tblPr>
+      <w:tblBorders>
+        <w:top w:val="single" w:sz="4" w:space="0" w:color="auto"/>
+        <w:left w:val="single" w:sz="4" w:space="0" w:color="auto"/>
+        <w:bottom w:val="single" w:sz="4" w:space="0" w:color="auto"/>
+        <w:right w:val="single" w:sz="4" w:space="0" w:color="auto"/>
+        <w:insideH w:val="single" w:sz="4" w:space="0" w:color="auto"/>
+        <w:insideV w:val="single" w:sz="4" w:space="0" w:color="auto"/>
+      </w:tblBorders>
+    </w:tblPr>
+  </w:style>
+  <w:style w:type="paragraph" w:styleId="ListParagraph">
+    <w:name w:val="List Paragraph"/>
+    <w:basedOn w:val="Normal"/>
+    <w:uiPriority w:val="34"/>
+    <w:qFormat/>
+    <w:rsid w:val="00726EF2"/>
+    <w:pPr>
+      <w:ind w:left="720"/>
+      <w:contextualSpacing/>
+    </w:pPr>
   </w:style>
 </w:styles>
 </file>
@@ -1810,7 +4105,7 @@
 </file>
 
 <file path=customXml/itemProps2.xml><?xml version="1.0" encoding="utf-8"?>
-<ds:datastoreItem xmlns:ds="http://schemas.openxmlformats.org/officeDocument/2006/customXml" ds:itemID="{D9D886F3-7539-4CF2-901B-389289791DD8}">
+<ds:datastoreItem xmlns:ds="http://schemas.openxmlformats.org/officeDocument/2006/customXml" ds:itemID="{96DB2FDF-6B1C-4680-8243-9273D4D8FB69}">
   <ds:schemaRefs>
     <ds:schemaRef ds:uri="http://schemas.openxmlformats.org/officeDocument/2006/bibliography"/>
   </ds:schemaRefs>

</xml_diff>

<commit_message>
begun implementing wink detection
</commit_message>
<xml_diff>
--- a/Final Report.docx
+++ b/Final Report.docx
@@ -216,7 +216,7 @@
               </mc:Choice>
               <mc:Fallback>
                 <w:pict>
-                  <v:shapetype id="_x0000_t202" coordsize="21600,21600" o:spt="202" path="m,l,21600r21600,l21600,xe">
+                  <v:shapetype w14:anchorId="3D9AAB5D" id="_x0000_t202" coordsize="21600,21600" o:spt="202" path="m,l,21600r21600,l21600,xe">
                     <v:stroke joinstyle="miter"/>
                     <v:path gradientshapeok="t" o:connecttype="rect"/>
                   </v:shapetype>
@@ -246,6 +246,7 @@
                               <w:dataBinding w:prefixMappings="xmlns:ns0='http://purl.org/dc/elements/1.1/' xmlns:ns1='http://schemas.openxmlformats.org/package/2006/metadata/core-properties' " w:xpath="/ns1:coreProperties[1]/ns0:title[1]" w:storeItemID="{6C3C8BC8-F283-45AE-878A-BAB7291924A1}"/>
                               <w:text/>
                             </w:sdtPr>
+                            <w:sdtEndPr/>
                             <w:sdtContent>
                               <w:r>
                                 <w:rPr>
@@ -269,6 +270,7 @@
                             <w:dataBinding w:prefixMappings="xmlns:ns0='http://purl.org/dc/elements/1.1/' xmlns:ns1='http://schemas.openxmlformats.org/package/2006/metadata/core-properties' " w:xpath="/ns1:coreProperties[1]/ns0:subject[1]" w:storeItemID="{6C3C8BC8-F283-45AE-878A-BAB7291924A1}"/>
                             <w:text/>
                           </w:sdtPr>
+                          <w:sdtEndPr/>
                           <w:sdtContent>
                             <w:p>
                               <w:pPr>
@@ -304,6 +306,7 @@
                             <w:dataBinding w:prefixMappings="xmlns:ns0='http://purl.org/dc/elements/1.1/' xmlns:ns1='http://schemas.openxmlformats.org/package/2006/metadata/core-properties' " w:xpath="/ns1:coreProperties[1]/ns0:creator[1]" w:storeItemID="{6C3C8BC8-F283-45AE-878A-BAB7291924A1}"/>
                             <w:text/>
                           </w:sdtPr>
+                          <w:sdtEndPr/>
                           <w:sdtContent>
                             <w:p>
                               <w:pPr>
@@ -466,7 +469,7 @@
               </mc:Choice>
               <mc:Fallback>
                 <w:pict>
-                  <v:rect id="Rectangle 132" o:spid="_x0000_s1027" style="position:absolute;margin-left:-4.4pt;margin-top:0;width:46.8pt;height:77.75pt;z-index:251659264;visibility:visible;mso-wrap-style:square;mso-width-percent:76;mso-height-percent:98;mso-top-percent:23;mso-wrap-distance-left:9pt;mso-wrap-distance-top:0;mso-wrap-distance-right:9pt;mso-wrap-distance-bottom:0;mso-position-horizontal:right;mso-position-horizontal-relative:margin;mso-position-vertical-relative:page;mso-width-percent:76;mso-height-percent:98;mso-top-percent:23;mso-width-relative:page;mso-height-relative:page;v-text-anchor:bottom" o:gfxdata="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" fillcolor="#4472c4 [3204]" stroked="f" strokeweight="1pt">
+                  <v:rect w14:anchorId="1117774B" id="Rectangle 132" o:spid="_x0000_s1027" style="position:absolute;margin-left:-4.4pt;margin-top:0;width:46.8pt;height:77.75pt;z-index:251659264;visibility:visible;mso-wrap-style:square;mso-width-percent:76;mso-height-percent:98;mso-top-percent:23;mso-wrap-distance-left:9pt;mso-wrap-distance-top:0;mso-wrap-distance-right:9pt;mso-wrap-distance-bottom:0;mso-position-horizontal:right;mso-position-horizontal-relative:margin;mso-position-vertical-relative:page;mso-width-percent:76;mso-height-percent:98;mso-top-percent:23;mso-width-relative:page;mso-height-relative:page;v-text-anchor:bottom" o:gfxdata="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" fillcolor="#4472c4 [3204]" stroked="f" strokeweight="1pt">
                     <o:lock v:ext="edit" aspectratio="t"/>
                     <v:textbox inset="3.6pt,,3.6pt">
                       <w:txbxContent>
@@ -488,6 +491,7 @@
                               <w:calendar w:val="gregorian"/>
                             </w:date>
                           </w:sdtPr>
+                          <w:sdtEndPr/>
                           <w:sdtContent>
                             <w:p>
                               <w:pPr>
@@ -1364,32 +1368,110 @@
         <w:lastRenderedPageBreak/>
         <w:t>Somewhere talk about why this would be good for kids with disabilities etc</w:t>
       </w:r>
+    </w:p>
+    <w:p>
+      <w:pPr>
+        <w:pStyle w:val="Heading1"/>
+      </w:pPr>
+      <w:r>
+        <w:t>Does the product meet the set goals and objectives?</w:t>
+      </w:r>
+    </w:p>
+    <w:p>
+      <w:pPr>
+        <w:pStyle w:val="Heading2"/>
+      </w:pPr>
+      <w:r>
+        <w:t>Process used to verify goal completion</w:t>
+      </w:r>
+    </w:p>
+    <w:p>
+      <w:pPr>
+        <w:pStyle w:val="Heading2"/>
+      </w:pPr>
+      <w:r>
+        <w:t>Why some goals might not have been met?</w:t>
+      </w:r>
+    </w:p>
+    <w:p>
+      <w:pPr>
+        <w:pStyle w:val="ListParagraph"/>
+        <w:numPr>
+          <w:ilvl w:val="0"/>
+          <w:numId w:val="5"/>
+        </w:numPr>
+      </w:pPr>
+      <w:r>
+        <w:t>rotating the head</w:t>
+      </w:r>
+    </w:p>
+    <w:p>
+      <w:pPr>
+        <w:pStyle w:val="ListParagraph"/>
+        <w:numPr>
+          <w:ilvl w:val="1"/>
+          <w:numId w:val="5"/>
+        </w:numPr>
+      </w:pPr>
+      <w:r>
+        <w:t xml:space="preserve">Found a solution called </w:t>
+      </w:r>
+      <w:proofErr w:type="spellStart"/>
+      <w:r>
+        <w:t>solvePnP</w:t>
+      </w:r>
+      <w:proofErr w:type="spellEnd"/>
+    </w:p>
+    <w:p>
+      <w:pPr>
+        <w:pStyle w:val="ListParagraph"/>
+        <w:numPr>
+          <w:ilvl w:val="0"/>
+          <w:numId w:val="5"/>
+        </w:numPr>
+      </w:pPr>
+      <w:r>
+        <w:t xml:space="preserve">Training my own </w:t>
+      </w:r>
+      <w:proofErr w:type="spellStart"/>
+      <w:r>
+        <w:t>haar</w:t>
+      </w:r>
+      <w:proofErr w:type="spellEnd"/>
+      <w:r>
+        <w:t xml:space="preserve">/LBP cascades </w:t>
+      </w:r>
+    </w:p>
+    <w:p>
+      <w:pPr>
+        <w:pStyle w:val="ListParagraph"/>
+        <w:numPr>
+          <w:ilvl w:val="1"/>
+          <w:numId w:val="5"/>
+        </w:numPr>
+      </w:pPr>
+      <w:proofErr w:type="spellStart"/>
+      <w:r>
+        <w:t>Dlib</w:t>
+      </w:r>
+      <w:proofErr w:type="spellEnd"/>
+      <w:r>
+        <w:t xml:space="preserve"> and open cv</w:t>
+      </w:r>
+    </w:p>
+    <w:p>
+      <w:pPr>
+        <w:pStyle w:val="ListParagraph"/>
+        <w:numPr>
+          <w:ilvl w:val="2"/>
+          <w:numId w:val="5"/>
+        </w:numPr>
+      </w:pPr>
+      <w:r>
+        <w:t>Using points on the face</w:t>
+      </w:r>
       <w:bookmarkStart w:id="1" w:name="_GoBack"/>
       <w:bookmarkEnd w:id="1"/>
-    </w:p>
-    <w:p>
-      <w:pPr>
-        <w:pStyle w:val="Heading1"/>
-      </w:pPr>
-      <w:r>
-        <w:t>Does the product meet the set goals and objectives?</w:t>
-      </w:r>
-    </w:p>
-    <w:p>
-      <w:pPr>
-        <w:pStyle w:val="Heading2"/>
-      </w:pPr>
-      <w:r>
-        <w:t>Process used to verify goal completion</w:t>
-      </w:r>
-    </w:p>
-    <w:p>
-      <w:pPr>
-        <w:pStyle w:val="Heading2"/>
-      </w:pPr>
-      <w:r>
-        <w:t>Why some goals might not have been met?</w:t>
-      </w:r>
     </w:p>
     <w:p>
       <w:pPr>
@@ -2628,7 +2710,7 @@
   <w:abstractNum w:abstractNumId="1" w15:restartNumberingAfterBreak="0">
     <w:nsid w:val="2D500BB7"/>
     <w:multiLevelType w:val="hybridMultilevel"/>
-    <w:tmpl w:val="2E4CA31A"/>
+    <w:tmpl w:val="409E4B10"/>
     <w:lvl w:ilvl="0" w:tplc="08090001">
       <w:start w:val="1"/>
       <w:numFmt w:val="bullet"/>
@@ -2641,7 +2723,7 @@
         <w:rFonts w:ascii="Symbol" w:hAnsi="Symbol" w:hint="default"/>
       </w:rPr>
     </w:lvl>
-    <w:lvl w:ilvl="1" w:tplc="08090003" w:tentative="1">
+    <w:lvl w:ilvl="1" w:tplc="08090003">
       <w:start w:val="1"/>
       <w:numFmt w:val="bullet"/>
       <w:lvlText w:val="o"/>
@@ -2653,7 +2735,7 @@
         <w:rFonts w:ascii="Courier New" w:hAnsi="Courier New" w:cs="Courier New" w:hint="default"/>
       </w:rPr>
     </w:lvl>
-    <w:lvl w:ilvl="2" w:tplc="08090005" w:tentative="1">
+    <w:lvl w:ilvl="2" w:tplc="08090005">
       <w:start w:val="1"/>
       <w:numFmt w:val="bullet"/>
       <w:lvlText w:val=""/>
@@ -3112,7 +3194,7 @@
       </w:pPr>
     </w:pPrDefault>
   </w:docDefaults>
-  <w:latentStyles w:defLockedState="0" w:defUIPriority="99" w:defSemiHidden="0" w:defUnhideWhenUsed="0" w:defQFormat="0" w:count="375">
+  <w:latentStyles w:defLockedState="0" w:defUIPriority="99" w:defSemiHidden="0" w:defUnhideWhenUsed="0" w:defQFormat="0" w:count="376">
     <w:lsdException w:name="Normal" w:uiPriority="0" w:qFormat="1"/>
     <w:lsdException w:name="heading 1" w:uiPriority="9" w:qFormat="1"/>
     <w:lsdException w:name="heading 2" w:semiHidden="1" w:uiPriority="9" w:unhideWhenUsed="1" w:qFormat="1"/>
@@ -3218,7 +3300,6 @@
     <w:lsdException w:name="HTML Sample" w:semiHidden="1" w:unhideWhenUsed="1"/>
     <w:lsdException w:name="HTML Typewriter" w:semiHidden="1" w:unhideWhenUsed="1"/>
     <w:lsdException w:name="HTML Variable" w:semiHidden="1" w:unhideWhenUsed="1"/>
-    <w:lsdException w:name="Normal Table" w:semiHidden="1" w:unhideWhenUsed="1"/>
     <w:lsdException w:name="annotation subject" w:semiHidden="1" w:unhideWhenUsed="1"/>
     <w:lsdException w:name="No List" w:semiHidden="1" w:unhideWhenUsed="1"/>
     <w:lsdException w:name="Outline List 1" w:semiHidden="1" w:unhideWhenUsed="1"/>
@@ -3265,10 +3346,8 @@
     <w:lsdException w:name="Table Subtle 2" w:semiHidden="1" w:unhideWhenUsed="1"/>
     <w:lsdException w:name="Table Web 1" w:semiHidden="1" w:unhideWhenUsed="1"/>
     <w:lsdException w:name="Table Web 2" w:semiHidden="1" w:unhideWhenUsed="1"/>
-    <w:lsdException w:name="Table Web 3" w:semiHidden="1" w:unhideWhenUsed="1"/>
     <w:lsdException w:name="Balloon Text" w:semiHidden="1" w:unhideWhenUsed="1"/>
     <w:lsdException w:name="Table Grid" w:uiPriority="39"/>
-    <w:lsdException w:name="Table Theme" w:semiHidden="1" w:unhideWhenUsed="1"/>
     <w:lsdException w:name="Placeholder Text" w:semiHidden="1"/>
     <w:lsdException w:name="No Spacing" w:uiPriority="1" w:qFormat="1"/>
     <w:lsdException w:name="Light Shading" w:uiPriority="60"/>
@@ -3488,6 +3567,7 @@
     <w:lsdException w:name="Smart Hyperlink" w:semiHidden="1" w:unhideWhenUsed="1"/>
     <w:lsdException w:name="Hashtag" w:semiHidden="1" w:unhideWhenUsed="1"/>
     <w:lsdException w:name="Unresolved Mention" w:semiHidden="1" w:unhideWhenUsed="1"/>
+    <w:lsdException w:name="Smart Link" w:semiHidden="1" w:unhideWhenUsed="1"/>
   </w:latentStyles>
   <w:style w:type="paragraph" w:default="1" w:styleId="Normal">
     <w:name w:val="Normal"/>
@@ -4105,7 +4185,7 @@
 </file>
 
 <file path=customXml/itemProps2.xml><?xml version="1.0" encoding="utf-8"?>
-<ds:datastoreItem xmlns:ds="http://schemas.openxmlformats.org/officeDocument/2006/customXml" ds:itemID="{96DB2FDF-6B1C-4680-8243-9273D4D8FB69}">
+<ds:datastoreItem xmlns:ds="http://schemas.openxmlformats.org/officeDocument/2006/customXml" ds:itemID="{B03AE8F8-69AB-4B93-BB63-DCABC9CB08B2}">
   <ds:schemaRefs>
     <ds:schemaRef ds:uri="http://schemas.openxmlformats.org/officeDocument/2006/bibliography"/>
   </ds:schemaRefs>

</xml_diff>

<commit_message>
Attempt to implement TBB
</commit_message>
<xml_diff>
--- a/Final Report.docx
+++ b/Final Report.docx
@@ -796,7 +796,21 @@
                 <w:rStyle w:val="Hyperlink"/>
                 <w:noProof/>
               </w:rPr>
-              <w:t>Improvements</w:t>
+              <w:t>Improveme</w:t>
+            </w:r>
+            <w:r>
+              <w:rPr>
+                <w:rStyle w:val="Hyperlink"/>
+                <w:noProof/>
+              </w:rPr>
+              <w:t>n</w:t>
+            </w:r>
+            <w:r>
+              <w:rPr>
+                <w:rStyle w:val="Hyperlink"/>
+                <w:noProof/>
+              </w:rPr>
+              <w:t>ts</w:t>
             </w:r>
             <w:r>
               <w:rPr>
@@ -1470,8 +1484,6 @@
       <w:r>
         <w:t>Using points on the face</w:t>
       </w:r>
-      <w:bookmarkStart w:id="1" w:name="_GoBack"/>
-      <w:bookmarkEnd w:id="1"/>
     </w:p>
     <w:p>
       <w:pPr>
@@ -1501,14 +1513,31 @@
     <w:p>
       <w:pPr>
         <w:pStyle w:val="Heading2"/>
-      </w:pPr>
-      <w:bookmarkStart w:id="2" w:name="_Toc4600527"/>
+        <w:rPr>
+          <w:color w:val="FF0000"/>
+        </w:rPr>
+      </w:pPr>
+      <w:bookmarkStart w:id="1" w:name="_Toc4600527"/>
       <w:r>
         <w:rPr>
           <w:color w:val="FF0000"/>
         </w:rPr>
         <w:t>Right</w:t>
       </w:r>
+      <w:bookmarkEnd w:id="1"/>
+    </w:p>
+    <w:p>
+      <w:pPr>
+        <w:pStyle w:val="ListParagraph"/>
+        <w:numPr>
+          <w:ilvl w:val="0"/>
+          <w:numId w:val="6"/>
+        </w:numPr>
+      </w:pPr>
+      <w:r>
+        <w:t>Use the gpu</w:t>
+      </w:r>
+      <w:bookmarkStart w:id="2" w:name="_GoBack"/>
       <w:bookmarkEnd w:id="2"/>
     </w:p>
     <w:p>
@@ -1570,6 +1599,18 @@
       </w:pPr>
       <w:r>
         <w:t>Areas of improvement</w:t>
+      </w:r>
+    </w:p>
+    <w:p>
+      <w:pPr>
+        <w:pStyle w:val="ListParagraph"/>
+        <w:numPr>
+          <w:ilvl w:val="1"/>
+          <w:numId w:val="4"/>
+        </w:numPr>
+      </w:pPr>
+      <w:r>
+        <w:t>TBB</w:t>
       </w:r>
     </w:p>
     <w:p>
@@ -2708,6 +2749,119 @@
     </w:lvl>
   </w:abstractNum>
   <w:abstractNum w:abstractNumId="1" w15:restartNumberingAfterBreak="0">
+    <w:nsid w:val="0B420750"/>
+    <w:multiLevelType w:val="hybridMultilevel"/>
+    <w:tmpl w:val="808E3FA6"/>
+    <w:lvl w:ilvl="0" w:tplc="08090001">
+      <w:start w:val="1"/>
+      <w:numFmt w:val="bullet"/>
+      <w:lvlText w:val=""/>
+      <w:lvlJc w:val="left"/>
+      <w:pPr>
+        <w:ind w:left="720" w:hanging="360"/>
+      </w:pPr>
+      <w:rPr>
+        <w:rFonts w:ascii="Symbol" w:hAnsi="Symbol" w:hint="default"/>
+      </w:rPr>
+    </w:lvl>
+    <w:lvl w:ilvl="1" w:tplc="08090003" w:tentative="1">
+      <w:start w:val="1"/>
+      <w:numFmt w:val="bullet"/>
+      <w:lvlText w:val="o"/>
+      <w:lvlJc w:val="left"/>
+      <w:pPr>
+        <w:ind w:left="1440" w:hanging="360"/>
+      </w:pPr>
+      <w:rPr>
+        <w:rFonts w:ascii="Courier New" w:hAnsi="Courier New" w:cs="Courier New" w:hint="default"/>
+      </w:rPr>
+    </w:lvl>
+    <w:lvl w:ilvl="2" w:tplc="08090005" w:tentative="1">
+      <w:start w:val="1"/>
+      <w:numFmt w:val="bullet"/>
+      <w:lvlText w:val=""/>
+      <w:lvlJc w:val="left"/>
+      <w:pPr>
+        <w:ind w:left="2160" w:hanging="360"/>
+      </w:pPr>
+      <w:rPr>
+        <w:rFonts w:ascii="Wingdings" w:hAnsi="Wingdings" w:hint="default"/>
+      </w:rPr>
+    </w:lvl>
+    <w:lvl w:ilvl="3" w:tplc="08090001" w:tentative="1">
+      <w:start w:val="1"/>
+      <w:numFmt w:val="bullet"/>
+      <w:lvlText w:val=""/>
+      <w:lvlJc w:val="left"/>
+      <w:pPr>
+        <w:ind w:left="2880" w:hanging="360"/>
+      </w:pPr>
+      <w:rPr>
+        <w:rFonts w:ascii="Symbol" w:hAnsi="Symbol" w:hint="default"/>
+      </w:rPr>
+    </w:lvl>
+    <w:lvl w:ilvl="4" w:tplc="08090003" w:tentative="1">
+      <w:start w:val="1"/>
+      <w:numFmt w:val="bullet"/>
+      <w:lvlText w:val="o"/>
+      <w:lvlJc w:val="left"/>
+      <w:pPr>
+        <w:ind w:left="3600" w:hanging="360"/>
+      </w:pPr>
+      <w:rPr>
+        <w:rFonts w:ascii="Courier New" w:hAnsi="Courier New" w:cs="Courier New" w:hint="default"/>
+      </w:rPr>
+    </w:lvl>
+    <w:lvl w:ilvl="5" w:tplc="08090005" w:tentative="1">
+      <w:start w:val="1"/>
+      <w:numFmt w:val="bullet"/>
+      <w:lvlText w:val=""/>
+      <w:lvlJc w:val="left"/>
+      <w:pPr>
+        <w:ind w:left="4320" w:hanging="360"/>
+      </w:pPr>
+      <w:rPr>
+        <w:rFonts w:ascii="Wingdings" w:hAnsi="Wingdings" w:hint="default"/>
+      </w:rPr>
+    </w:lvl>
+    <w:lvl w:ilvl="6" w:tplc="08090001" w:tentative="1">
+      <w:start w:val="1"/>
+      <w:numFmt w:val="bullet"/>
+      <w:lvlText w:val=""/>
+      <w:lvlJc w:val="left"/>
+      <w:pPr>
+        <w:ind w:left="5040" w:hanging="360"/>
+      </w:pPr>
+      <w:rPr>
+        <w:rFonts w:ascii="Symbol" w:hAnsi="Symbol" w:hint="default"/>
+      </w:rPr>
+    </w:lvl>
+    <w:lvl w:ilvl="7" w:tplc="08090003" w:tentative="1">
+      <w:start w:val="1"/>
+      <w:numFmt w:val="bullet"/>
+      <w:lvlText w:val="o"/>
+      <w:lvlJc w:val="left"/>
+      <w:pPr>
+        <w:ind w:left="5760" w:hanging="360"/>
+      </w:pPr>
+      <w:rPr>
+        <w:rFonts w:ascii="Courier New" w:hAnsi="Courier New" w:cs="Courier New" w:hint="default"/>
+      </w:rPr>
+    </w:lvl>
+    <w:lvl w:ilvl="8" w:tplc="08090005" w:tentative="1">
+      <w:start w:val="1"/>
+      <w:numFmt w:val="bullet"/>
+      <w:lvlText w:val=""/>
+      <w:lvlJc w:val="left"/>
+      <w:pPr>
+        <w:ind w:left="6480" w:hanging="360"/>
+      </w:pPr>
+      <w:rPr>
+        <w:rFonts w:ascii="Wingdings" w:hAnsi="Wingdings" w:hint="default"/>
+      </w:rPr>
+    </w:lvl>
+  </w:abstractNum>
+  <w:abstractNum w:abstractNumId="2" w15:restartNumberingAfterBreak="0">
     <w:nsid w:val="2D500BB7"/>
     <w:multiLevelType w:val="hybridMultilevel"/>
     <w:tmpl w:val="409E4B10"/>
@@ -2820,7 +2974,7 @@
       </w:rPr>
     </w:lvl>
   </w:abstractNum>
-  <w:abstractNum w:abstractNumId="2" w15:restartNumberingAfterBreak="0">
+  <w:abstractNum w:abstractNumId="3" w15:restartNumberingAfterBreak="0">
     <w:nsid w:val="3F073D2B"/>
     <w:multiLevelType w:val="hybridMultilevel"/>
     <w:tmpl w:val="95D23E50"/>
@@ -2836,7 +2990,7 @@
         <w:rFonts w:ascii="Symbol" w:hAnsi="Symbol" w:hint="default"/>
       </w:rPr>
     </w:lvl>
-    <w:lvl w:ilvl="1" w:tplc="08090003" w:tentative="1">
+    <w:lvl w:ilvl="1" w:tplc="08090003">
       <w:start w:val="1"/>
       <w:numFmt w:val="bullet"/>
       <w:lvlText w:val="o"/>
@@ -2933,7 +3087,7 @@
       </w:rPr>
     </w:lvl>
   </w:abstractNum>
-  <w:abstractNum w:abstractNumId="3" w15:restartNumberingAfterBreak="0">
+  <w:abstractNum w:abstractNumId="4" w15:restartNumberingAfterBreak="0">
     <w:nsid w:val="3F4043B8"/>
     <w:multiLevelType w:val="hybridMultilevel"/>
     <w:tmpl w:val="3C0E7986"/>
@@ -3046,7 +3200,7 @@
       </w:rPr>
     </w:lvl>
   </w:abstractNum>
-  <w:abstractNum w:abstractNumId="4" w15:restartNumberingAfterBreak="0">
+  <w:abstractNum w:abstractNumId="5" w15:restartNumberingAfterBreak="0">
     <w:nsid w:val="44BA4B66"/>
     <w:multiLevelType w:val="hybridMultilevel"/>
     <w:tmpl w:val="A2E22768"/>
@@ -3163,15 +3317,18 @@
     <w:abstractNumId w:val="0"/>
   </w:num>
   <w:num w:numId="2">
+    <w:abstractNumId w:val="5"/>
+  </w:num>
+  <w:num w:numId="3">
     <w:abstractNumId w:val="4"/>
   </w:num>
-  <w:num w:numId="3">
+  <w:num w:numId="4">
     <w:abstractNumId w:val="3"/>
   </w:num>
-  <w:num w:numId="4">
+  <w:num w:numId="5">
     <w:abstractNumId w:val="2"/>
   </w:num>
-  <w:num w:numId="5">
+  <w:num w:numId="6">
     <w:abstractNumId w:val="1"/>
   </w:num>
 </w:numbering>
@@ -3300,6 +3457,7 @@
     <w:lsdException w:name="HTML Sample" w:semiHidden="1" w:unhideWhenUsed="1"/>
     <w:lsdException w:name="HTML Typewriter" w:semiHidden="1" w:unhideWhenUsed="1"/>
     <w:lsdException w:name="HTML Variable" w:semiHidden="1" w:unhideWhenUsed="1"/>
+    <w:lsdException w:name="Normal Table" w:semiHidden="1" w:unhideWhenUsed="1"/>
     <w:lsdException w:name="annotation subject" w:semiHidden="1" w:unhideWhenUsed="1"/>
     <w:lsdException w:name="No List" w:semiHidden="1" w:unhideWhenUsed="1"/>
     <w:lsdException w:name="Outline List 1" w:semiHidden="1" w:unhideWhenUsed="1"/>
@@ -3346,8 +3504,10 @@
     <w:lsdException w:name="Table Subtle 2" w:semiHidden="1" w:unhideWhenUsed="1"/>
     <w:lsdException w:name="Table Web 1" w:semiHidden="1" w:unhideWhenUsed="1"/>
     <w:lsdException w:name="Table Web 2" w:semiHidden="1" w:unhideWhenUsed="1"/>
+    <w:lsdException w:name="Table Web 3" w:semiHidden="1" w:unhideWhenUsed="1"/>
     <w:lsdException w:name="Balloon Text" w:semiHidden="1" w:unhideWhenUsed="1"/>
     <w:lsdException w:name="Table Grid" w:uiPriority="39"/>
+    <w:lsdException w:name="Table Theme" w:semiHidden="1" w:unhideWhenUsed="1"/>
     <w:lsdException w:name="Placeholder Text" w:semiHidden="1"/>
     <w:lsdException w:name="No Spacing" w:uiPriority="1" w:qFormat="1"/>
     <w:lsdException w:name="Light Shading" w:uiPriority="60"/>
@@ -4185,7 +4345,7 @@
 </file>
 
 <file path=customXml/itemProps2.xml><?xml version="1.0" encoding="utf-8"?>
-<ds:datastoreItem xmlns:ds="http://schemas.openxmlformats.org/officeDocument/2006/customXml" ds:itemID="{B03AE8F8-69AB-4B93-BB63-DCABC9CB08B2}">
+<ds:datastoreItem xmlns:ds="http://schemas.openxmlformats.org/officeDocument/2006/customXml" ds:itemID="{C09DAF45-4C22-46DB-AE34-69FFEBD77D0C}">
   <ds:schemaRefs>
     <ds:schemaRef ds:uri="http://schemas.openxmlformats.org/officeDocument/2006/bibliography"/>
   </ds:schemaRefs>

</xml_diff>